<commit_message>
Added a description to the Logic Architecture
</commit_message>
<xml_diff>
--- a/documentazione/documento dei requisiti ViaJarHub.docx
+++ b/documentazione/documento dei requisiti ViaJarHub.docx
@@ -264,7 +264,7 @@
         <w:rPr>
           <w:noProof/>
         </w:rPr>
-        <w:instrText xml:space="preserve"> PAGEREF _Toc185760635 \h </w:instrText>
+        <w:instrText xml:space="preserve"> PAGEREF _Toc185960999 \h </w:instrText>
       </w:r>
       <w:r>
         <w:rPr>
@@ -281,7 +281,7 @@
         <w:rPr>
           <w:noProof/>
         </w:rPr>
-        <w:t>3</w:t>
+        <w:t>4</w:t>
       </w:r>
       <w:r>
         <w:rPr>
@@ -329,7 +329,7 @@
         <w:rPr>
           <w:noProof/>
         </w:rPr>
-        <w:instrText xml:space="preserve"> PAGEREF _Toc185760636 \h </w:instrText>
+        <w:instrText xml:space="preserve"> PAGEREF _Toc185961000 \h </w:instrText>
       </w:r>
       <w:r>
         <w:rPr>
@@ -346,7 +346,7 @@
         <w:rPr>
           <w:noProof/>
         </w:rPr>
-        <w:t>3</w:t>
+        <w:t>4</w:t>
       </w:r>
       <w:r>
         <w:rPr>
@@ -394,7 +394,7 @@
         <w:rPr>
           <w:noProof/>
         </w:rPr>
-        <w:instrText xml:space="preserve"> PAGEREF _Toc185760637 \h </w:instrText>
+        <w:instrText xml:space="preserve"> PAGEREF _Toc185961001 \h </w:instrText>
       </w:r>
       <w:r>
         <w:rPr>
@@ -411,7 +411,7 @@
         <w:rPr>
           <w:noProof/>
         </w:rPr>
-        <w:t>3</w:t>
+        <w:t>4</w:t>
       </w:r>
       <w:r>
         <w:rPr>
@@ -473,7 +473,7 @@
         <w:rPr>
           <w:noProof/>
         </w:rPr>
-        <w:instrText xml:space="preserve"> PAGEREF _Toc185760638 \h </w:instrText>
+        <w:instrText xml:space="preserve"> PAGEREF _Toc185961002 \h </w:instrText>
       </w:r>
       <w:r>
         <w:rPr>
@@ -490,7 +490,7 @@
         <w:rPr>
           <w:noProof/>
         </w:rPr>
-        <w:t>4</w:t>
+        <w:t>5</w:t>
       </w:r>
       <w:r>
         <w:rPr>
@@ -538,7 +538,7 @@
         <w:rPr>
           <w:noProof/>
         </w:rPr>
-        <w:instrText xml:space="preserve"> PAGEREF _Toc185760639 \h </w:instrText>
+        <w:instrText xml:space="preserve"> PAGEREF _Toc185961003 \h </w:instrText>
       </w:r>
       <w:r>
         <w:rPr>
@@ -555,7 +555,7 @@
         <w:rPr>
           <w:noProof/>
         </w:rPr>
-        <w:t>4</w:t>
+        <w:t>5</w:t>
       </w:r>
       <w:r>
         <w:rPr>
@@ -603,7 +603,7 @@
         <w:rPr>
           <w:noProof/>
         </w:rPr>
-        <w:instrText xml:space="preserve"> PAGEREF _Toc185760640 \h </w:instrText>
+        <w:instrText xml:space="preserve"> PAGEREF _Toc185961004 \h </w:instrText>
       </w:r>
       <w:r>
         <w:rPr>
@@ -620,7 +620,7 @@
         <w:rPr>
           <w:noProof/>
         </w:rPr>
-        <w:t>4</w:t>
+        <w:t>5</w:t>
       </w:r>
       <w:r>
         <w:rPr>
@@ -688,7 +688,7 @@
         <w:rPr>
           <w:noProof/>
         </w:rPr>
-        <w:instrText xml:space="preserve"> PAGEREF _Toc185760641 \h </w:instrText>
+        <w:instrText xml:space="preserve"> PAGEREF _Toc185961005 \h </w:instrText>
       </w:r>
       <w:r>
         <w:rPr>
@@ -705,7 +705,7 @@
         <w:rPr>
           <w:noProof/>
         </w:rPr>
-        <w:t>4</w:t>
+        <w:t>5</w:t>
       </w:r>
       <w:r>
         <w:rPr>
@@ -773,7 +773,7 @@
         <w:rPr>
           <w:noProof/>
         </w:rPr>
-        <w:instrText xml:space="preserve"> PAGEREF _Toc185760642 \h </w:instrText>
+        <w:instrText xml:space="preserve"> PAGEREF _Toc185961006 \h </w:instrText>
       </w:r>
       <w:r>
         <w:rPr>
@@ -790,7 +790,7 @@
         <w:rPr>
           <w:noProof/>
         </w:rPr>
-        <w:t>9</w:t>
+        <w:t>10</w:t>
       </w:r>
       <w:r>
         <w:rPr>
@@ -852,7 +852,7 @@
         <w:rPr>
           <w:noProof/>
         </w:rPr>
-        <w:instrText xml:space="preserve"> PAGEREF _Toc185760643 \h </w:instrText>
+        <w:instrText xml:space="preserve"> PAGEREF _Toc185961007 \h </w:instrText>
       </w:r>
       <w:r>
         <w:rPr>
@@ -869,7 +869,7 @@
         <w:rPr>
           <w:noProof/>
         </w:rPr>
-        <w:t>17</w:t>
+        <w:t>18</w:t>
       </w:r>
       <w:r>
         <w:rPr>
@@ -917,7 +917,7 @@
         <w:rPr>
           <w:noProof/>
         </w:rPr>
-        <w:instrText xml:space="preserve"> PAGEREF _Toc185760644 \h </w:instrText>
+        <w:instrText xml:space="preserve"> PAGEREF _Toc185961008 \h </w:instrText>
       </w:r>
       <w:r>
         <w:rPr>
@@ -934,7 +934,7 @@
         <w:rPr>
           <w:noProof/>
         </w:rPr>
-        <w:t>17</w:t>
+        <w:t>18</w:t>
       </w:r>
       <w:r>
         <w:rPr>
@@ -982,7 +982,7 @@
         <w:rPr>
           <w:noProof/>
         </w:rPr>
-        <w:instrText xml:space="preserve"> PAGEREF _Toc185760645 \h </w:instrText>
+        <w:instrText xml:space="preserve"> PAGEREF _Toc185961009 \h </w:instrText>
       </w:r>
       <w:r>
         <w:rPr>
@@ -999,7 +999,7 @@
         <w:rPr>
           <w:noProof/>
         </w:rPr>
-        <w:t>17</w:t>
+        <w:t>18</w:t>
       </w:r>
       <w:r>
         <w:rPr>
@@ -1061,7 +1061,7 @@
         <w:rPr>
           <w:noProof/>
         </w:rPr>
-        <w:instrText xml:space="preserve"> PAGEREF _Toc185760646 \h </w:instrText>
+        <w:instrText xml:space="preserve"> PAGEREF _Toc185961010 \h </w:instrText>
       </w:r>
       <w:r>
         <w:rPr>
@@ -1078,7 +1078,7 @@
         <w:rPr>
           <w:noProof/>
         </w:rPr>
-        <w:t>18</w:t>
+        <w:t>19</w:t>
       </w:r>
       <w:r>
         <w:rPr>
@@ -1126,7 +1126,7 @@
         <w:rPr>
           <w:noProof/>
         </w:rPr>
-        <w:instrText xml:space="preserve"> PAGEREF _Toc185760647 \h </w:instrText>
+        <w:instrText xml:space="preserve"> PAGEREF _Toc185961011 \h </w:instrText>
       </w:r>
       <w:r>
         <w:rPr>
@@ -1143,7 +1143,7 @@
         <w:rPr>
           <w:noProof/>
         </w:rPr>
-        <w:t>18</w:t>
+        <w:t>19</w:t>
       </w:r>
       <w:r>
         <w:rPr>
@@ -1191,7 +1191,7 @@
         <w:rPr>
           <w:noProof/>
         </w:rPr>
-        <w:instrText xml:space="preserve"> PAGEREF _Toc185760648 \h </w:instrText>
+        <w:instrText xml:space="preserve"> PAGEREF _Toc185961012 \h </w:instrText>
       </w:r>
       <w:r>
         <w:rPr>
@@ -1208,7 +1208,7 @@
         <w:rPr>
           <w:noProof/>
         </w:rPr>
-        <w:t>19</w:t>
+        <w:t>20</w:t>
       </w:r>
       <w:r>
         <w:rPr>
@@ -1256,7 +1256,7 @@
         <w:rPr>
           <w:noProof/>
         </w:rPr>
-        <w:instrText xml:space="preserve"> PAGEREF _Toc185760649 \h </w:instrText>
+        <w:instrText xml:space="preserve"> PAGEREF _Toc185961013 \h </w:instrText>
       </w:r>
       <w:r>
         <w:rPr>
@@ -1273,7 +1273,7 @@
         <w:rPr>
           <w:noProof/>
         </w:rPr>
-        <w:t>20</w:t>
+        <w:t>21</w:t>
       </w:r>
       <w:r>
         <w:rPr>
@@ -1321,7 +1321,7 @@
         <w:rPr>
           <w:noProof/>
         </w:rPr>
-        <w:instrText xml:space="preserve"> PAGEREF _Toc185760650 \h </w:instrText>
+        <w:instrText xml:space="preserve"> PAGEREF _Toc185961014 \h </w:instrText>
       </w:r>
       <w:r>
         <w:rPr>
@@ -1338,7 +1338,7 @@
         <w:rPr>
           <w:noProof/>
         </w:rPr>
-        <w:t>21</w:t>
+        <w:t>22</w:t>
       </w:r>
       <w:r>
         <w:rPr>
@@ -1386,7 +1386,7 @@
         <w:rPr>
           <w:noProof/>
         </w:rPr>
-        <w:instrText xml:space="preserve"> PAGEREF _Toc185760651 \h </w:instrText>
+        <w:instrText xml:space="preserve"> PAGEREF _Toc185961015 \h </w:instrText>
       </w:r>
       <w:r>
         <w:rPr>
@@ -1403,7 +1403,7 @@
         <w:rPr>
           <w:noProof/>
         </w:rPr>
-        <w:t>22</w:t>
+        <w:t>23</w:t>
       </w:r>
       <w:r>
         <w:rPr>
@@ -1451,7 +1451,7 @@
         <w:rPr>
           <w:noProof/>
         </w:rPr>
-        <w:instrText xml:space="preserve"> PAGEREF _Toc185760652 \h </w:instrText>
+        <w:instrText xml:space="preserve"> PAGEREF _Toc185961016 \h </w:instrText>
       </w:r>
       <w:r>
         <w:rPr>
@@ -1468,7 +1468,7 @@
         <w:rPr>
           <w:noProof/>
         </w:rPr>
-        <w:t>23</w:t>
+        <w:t>24</w:t>
       </w:r>
       <w:r>
         <w:rPr>
@@ -1516,7 +1516,7 @@
         <w:rPr>
           <w:noProof/>
         </w:rPr>
-        <w:instrText xml:space="preserve"> PAGEREF _Toc185760653 \h </w:instrText>
+        <w:instrText xml:space="preserve"> PAGEREF _Toc185961017 \h </w:instrText>
       </w:r>
       <w:r>
         <w:rPr>
@@ -1533,7 +1533,7 @@
         <w:rPr>
           <w:noProof/>
         </w:rPr>
-        <w:t>24</w:t>
+        <w:t>25</w:t>
       </w:r>
       <w:r>
         <w:rPr>
@@ -1595,7 +1595,7 @@
         <w:rPr>
           <w:noProof/>
         </w:rPr>
-        <w:instrText xml:space="preserve"> PAGEREF _Toc185760654 \h </w:instrText>
+        <w:instrText xml:space="preserve"> PAGEREF _Toc185961018 \h </w:instrText>
       </w:r>
       <w:r>
         <w:rPr>
@@ -1612,7 +1612,7 @@
         <w:rPr>
           <w:noProof/>
         </w:rPr>
-        <w:t>24</w:t>
+        <w:t>25</w:t>
       </w:r>
       <w:r>
         <w:rPr>
@@ -1660,7 +1660,7 @@
         <w:rPr>
           <w:noProof/>
         </w:rPr>
-        <w:instrText xml:space="preserve"> PAGEREF _Toc185760655 \h </w:instrText>
+        <w:instrText xml:space="preserve"> PAGEREF _Toc185961019 \h </w:instrText>
       </w:r>
       <w:r>
         <w:rPr>
@@ -1677,7 +1677,7 @@
         <w:rPr>
           <w:noProof/>
         </w:rPr>
-        <w:t>24</w:t>
+        <w:t>25</w:t>
       </w:r>
       <w:r>
         <w:rPr>
@@ -1725,7 +1725,7 @@
         <w:rPr>
           <w:noProof/>
         </w:rPr>
-        <w:instrText xml:space="preserve"> PAGEREF _Toc185760656 \h </w:instrText>
+        <w:instrText xml:space="preserve"> PAGEREF _Toc185961020 \h </w:instrText>
       </w:r>
       <w:r>
         <w:rPr>
@@ -1742,7 +1742,7 @@
         <w:rPr>
           <w:noProof/>
         </w:rPr>
-        <w:t>25</w:t>
+        <w:t>26</w:t>
       </w:r>
       <w:r>
         <w:rPr>
@@ -1790,7 +1790,7 @@
         <w:rPr>
           <w:noProof/>
         </w:rPr>
-        <w:instrText xml:space="preserve"> PAGEREF _Toc185760657 \h </w:instrText>
+        <w:instrText xml:space="preserve"> PAGEREF _Toc185961021 \h </w:instrText>
       </w:r>
       <w:r>
         <w:rPr>
@@ -1807,7 +1807,7 @@
         <w:rPr>
           <w:noProof/>
         </w:rPr>
-        <w:t>25</w:t>
+        <w:t>26</w:t>
       </w:r>
       <w:r>
         <w:rPr>
@@ -1855,7 +1855,7 @@
         <w:rPr>
           <w:noProof/>
         </w:rPr>
-        <w:instrText xml:space="preserve"> PAGEREF _Toc185760658 \h </w:instrText>
+        <w:instrText xml:space="preserve"> PAGEREF _Toc185961022 \h </w:instrText>
       </w:r>
       <w:r>
         <w:rPr>
@@ -1872,7 +1872,7 @@
         <w:rPr>
           <w:noProof/>
         </w:rPr>
-        <w:t>26</w:t>
+        <w:t>27</w:t>
       </w:r>
       <w:r>
         <w:rPr>
@@ -1920,7 +1920,7 @@
         <w:rPr>
           <w:noProof/>
         </w:rPr>
-        <w:instrText xml:space="preserve"> PAGEREF _Toc185760659 \h </w:instrText>
+        <w:instrText xml:space="preserve"> PAGEREF _Toc185961023 \h </w:instrText>
       </w:r>
       <w:r>
         <w:rPr>
@@ -1937,7 +1937,7 @@
         <w:rPr>
           <w:noProof/>
         </w:rPr>
-        <w:t>26</w:t>
+        <w:t>27</w:t>
       </w:r>
       <w:r>
         <w:rPr>
@@ -1985,7 +1985,7 @@
         <w:rPr>
           <w:noProof/>
         </w:rPr>
-        <w:instrText xml:space="preserve"> PAGEREF _Toc185760660 \h </w:instrText>
+        <w:instrText xml:space="preserve"> PAGEREF _Toc185961024 \h </w:instrText>
       </w:r>
       <w:r>
         <w:rPr>
@@ -2002,7 +2002,7 @@
         <w:rPr>
           <w:noProof/>
         </w:rPr>
-        <w:t>26</w:t>
+        <w:t>27</w:t>
       </w:r>
       <w:r>
         <w:rPr>
@@ -2064,7 +2064,7 @@
         <w:rPr>
           <w:noProof/>
         </w:rPr>
-        <w:instrText xml:space="preserve"> PAGEREF _Toc185760661 \h </w:instrText>
+        <w:instrText xml:space="preserve"> PAGEREF _Toc185961025 \h </w:instrText>
       </w:r>
       <w:r>
         <w:rPr>
@@ -2081,7 +2081,138 @@
         <w:rPr>
           <w:noProof/>
         </w:rPr>
-        <w:t>27</w:t>
+        <w:t>28</w:t>
+      </w:r>
+      <w:r>
+        <w:rPr>
+          <w:noProof/>
+        </w:rPr>
+        <w:fldChar w:fldCharType="end"/>
+      </w:r>
+    </w:p>
+    <w:p>
+      <w:pPr>
+        <w:pStyle w:val="Sommario2"/>
+        <w:tabs>
+          <w:tab w:val="right" w:leader="dot" w:pos="9628"/>
+        </w:tabs>
+        <w:rPr>
+          <w:rFonts w:asciiTheme="minorHAnsi" w:eastAsiaTheme="minorEastAsia" w:hAnsiTheme="minorHAnsi"/>
+          <w:b w:val="0"/>
+          <w:bCs w:val="0"/>
+          <w:noProof/>
+          <w:sz w:val="24"/>
+          <w:szCs w:val="24"/>
+          <w:lang w:eastAsia="it-IT"/>
+        </w:rPr>
+      </w:pPr>
+      <w:r>
+        <w:rPr>
+          <w:rFonts w:cs="Times New Roman"/>
+          <w:noProof/>
+        </w:rPr>
+        <w:lastRenderedPageBreak/>
+        <w:t>6.1. Diagramma</w:t>
+      </w:r>
+      <w:r>
+        <w:rPr>
+          <w:noProof/>
+        </w:rPr>
+        <w:tab/>
+      </w:r>
+      <w:r>
+        <w:rPr>
+          <w:noProof/>
+        </w:rPr>
+        <w:fldChar w:fldCharType="begin"/>
+      </w:r>
+      <w:r>
+        <w:rPr>
+          <w:noProof/>
+        </w:rPr>
+        <w:instrText xml:space="preserve"> PAGEREF _Toc185961026 \h </w:instrText>
+      </w:r>
+      <w:r>
+        <w:rPr>
+          <w:noProof/>
+        </w:rPr>
+      </w:r>
+      <w:r>
+        <w:rPr>
+          <w:noProof/>
+        </w:rPr>
+        <w:fldChar w:fldCharType="separate"/>
+      </w:r>
+      <w:r>
+        <w:rPr>
+          <w:noProof/>
+        </w:rPr>
+        <w:t>28</w:t>
+      </w:r>
+      <w:r>
+        <w:rPr>
+          <w:noProof/>
+        </w:rPr>
+        <w:fldChar w:fldCharType="end"/>
+      </w:r>
+    </w:p>
+    <w:p>
+      <w:pPr>
+        <w:pStyle w:val="Sommario2"/>
+        <w:tabs>
+          <w:tab w:val="right" w:leader="dot" w:pos="9628"/>
+        </w:tabs>
+        <w:rPr>
+          <w:rFonts w:asciiTheme="minorHAnsi" w:eastAsiaTheme="minorEastAsia" w:hAnsiTheme="minorHAnsi"/>
+          <w:b w:val="0"/>
+          <w:bCs w:val="0"/>
+          <w:noProof/>
+          <w:sz w:val="24"/>
+          <w:szCs w:val="24"/>
+          <w:lang w:eastAsia="it-IT"/>
+        </w:rPr>
+      </w:pPr>
+      <w:r>
+        <w:rPr>
+          <w:rFonts w:cs="Times New Roman"/>
+          <w:noProof/>
+        </w:rPr>
+        <w:t>6.2. Descrizione Architettura del Sistema</w:t>
+      </w:r>
+      <w:r>
+        <w:rPr>
+          <w:noProof/>
+        </w:rPr>
+        <w:tab/>
+      </w:r>
+      <w:r>
+        <w:rPr>
+          <w:noProof/>
+        </w:rPr>
+        <w:fldChar w:fldCharType="begin"/>
+      </w:r>
+      <w:r>
+        <w:rPr>
+          <w:noProof/>
+        </w:rPr>
+        <w:instrText xml:space="preserve"> PAGEREF _Toc185961027 \h </w:instrText>
+      </w:r>
+      <w:r>
+        <w:rPr>
+          <w:noProof/>
+        </w:rPr>
+      </w:r>
+      <w:r>
+        <w:rPr>
+          <w:noProof/>
+        </w:rPr>
+        <w:fldChar w:fldCharType="separate"/>
+      </w:r>
+      <w:r>
+        <w:rPr>
+          <w:noProof/>
+        </w:rPr>
+        <w:t>29</w:t>
       </w:r>
       <w:r>
         <w:rPr>
@@ -2139,7 +2270,7 @@
         <w:t xml:space="preserve"> </w:t>
       </w:r>
       <w:bookmarkStart w:id="0" w:name="_Toc181810136"/>
-      <w:bookmarkStart w:id="1" w:name="_Toc185760635"/>
+      <w:bookmarkStart w:id="1" w:name="_Toc185960999"/>
       <w:r>
         <w:rPr>
           <w:rFonts w:ascii="Times New Roman" w:hAnsi="Times New Roman" w:cs="Times New Roman"/>
@@ -2208,7 +2339,7 @@
         </w:rPr>
       </w:pPr>
       <w:bookmarkStart w:id="2" w:name="_Toc181810137"/>
-      <w:bookmarkStart w:id="3" w:name="_Toc185760636"/>
+      <w:bookmarkStart w:id="3" w:name="_Toc185961000"/>
       <w:r>
         <w:rPr>
           <w:rFonts w:ascii="Times New Roman" w:hAnsi="Times New Roman" w:cs="Times New Roman"/>
@@ -2416,7 +2547,7 @@
         </w:rPr>
       </w:pPr>
       <w:bookmarkStart w:id="4" w:name="_Toc181810138"/>
-      <w:bookmarkStart w:id="5" w:name="_Toc185760637"/>
+      <w:bookmarkStart w:id="5" w:name="_Toc185961001"/>
       <w:r>
         <w:rPr>
           <w:rFonts w:ascii="Times New Roman" w:hAnsi="Times New Roman" w:cs="Times New Roman"/>
@@ -2512,7 +2643,7 @@
         <w:lastRenderedPageBreak/>
         <w:t xml:space="preserve"> </w:t>
       </w:r>
-      <w:bookmarkStart w:id="7" w:name="_Toc185760638"/>
+      <w:bookmarkStart w:id="7" w:name="_Toc185961002"/>
       <w:r>
         <w:rPr>
           <w:rFonts w:ascii="Times New Roman" w:hAnsi="Times New Roman" w:cs="Times New Roman"/>
@@ -2581,7 +2712,7 @@
         </w:rPr>
       </w:pPr>
       <w:bookmarkStart w:id="8" w:name="_Toc181810140"/>
-      <w:bookmarkStart w:id="9" w:name="_Toc185760639"/>
+      <w:bookmarkStart w:id="9" w:name="_Toc185961003"/>
       <w:r>
         <w:rPr>
           <w:rFonts w:ascii="Times New Roman" w:hAnsi="Times New Roman" w:cs="Times New Roman"/>
@@ -2715,7 +2846,7 @@
       </w:pPr>
       <w:bookmarkStart w:id="10" w:name="_Schede_dei_Casi"/>
       <w:bookmarkStart w:id="11" w:name="_Toc181810141"/>
-      <w:bookmarkStart w:id="12" w:name="_Toc185760640"/>
+      <w:bookmarkStart w:id="12" w:name="_Toc185961004"/>
       <w:bookmarkEnd w:id="10"/>
       <w:r>
         <w:rPr>
@@ -2785,7 +2916,7 @@
         </w:rPr>
       </w:pPr>
       <w:bookmarkStart w:id="13" w:name="_Toc181810142"/>
-      <w:bookmarkStart w:id="14" w:name="_Toc185760641"/>
+      <w:bookmarkStart w:id="14" w:name="_Toc185961005"/>
       <w:r>
         <w:rPr>
           <w:rFonts w:ascii="Times New Roman" w:hAnsi="Times New Roman" w:cs="Times New Roman"/>
@@ -7129,7 +7260,7 @@
         </w:rPr>
       </w:pPr>
       <w:bookmarkStart w:id="17" w:name="_Toc181810143"/>
-      <w:bookmarkStart w:id="18" w:name="_Toc185760642"/>
+      <w:bookmarkStart w:id="18" w:name="_Toc185961006"/>
       <w:r>
         <w:rPr>
           <w:rFonts w:ascii="Times New Roman" w:hAnsi="Times New Roman" w:cs="Times New Roman"/>
@@ -11748,7 +11879,7 @@
           <w:color w:val="auto"/>
         </w:rPr>
       </w:pPr>
-      <w:bookmarkStart w:id="20" w:name="_Toc185760643"/>
+      <w:bookmarkStart w:id="20" w:name="_Toc185961007"/>
       <w:r>
         <w:rPr>
           <w:rFonts w:ascii="Times New Roman" w:hAnsi="Times New Roman" w:cs="Times New Roman"/>
@@ -11834,7 +11965,7 @@
         </w:rPr>
       </w:pPr>
       <w:bookmarkStart w:id="21" w:name="_Toc181810147"/>
-      <w:bookmarkStart w:id="22" w:name="_Toc185760644"/>
+      <w:bookmarkStart w:id="22" w:name="_Toc185961008"/>
       <w:r>
         <w:rPr>
           <w:rFonts w:ascii="Times New Roman" w:hAnsi="Times New Roman" w:cs="Times New Roman"/>
@@ -11917,7 +12048,7 @@
           <w:color w:val="auto"/>
         </w:rPr>
       </w:pPr>
-      <w:bookmarkStart w:id="23" w:name="_Toc185760645"/>
+      <w:bookmarkStart w:id="23" w:name="_Toc185961009"/>
       <w:r>
         <w:rPr>
           <w:rFonts w:ascii="Times New Roman" w:hAnsi="Times New Roman" w:cs="Times New Roman"/>
@@ -12267,7 +12398,7 @@
         </w:rPr>
       </w:pPr>
       <w:bookmarkStart w:id="24" w:name="_Toc181810148"/>
-      <w:bookmarkStart w:id="25" w:name="_Toc185760646"/>
+      <w:bookmarkStart w:id="25" w:name="_Toc185961010"/>
       <w:r>
         <w:rPr>
           <w:rFonts w:ascii="Times New Roman" w:hAnsi="Times New Roman" w:cs="Times New Roman"/>
@@ -12336,7 +12467,7 @@
         </w:rPr>
       </w:pPr>
       <w:bookmarkStart w:id="26" w:name="_Toc181810149"/>
-      <w:bookmarkStart w:id="27" w:name="_Toc185760647"/>
+      <w:bookmarkStart w:id="27" w:name="_Toc185961011"/>
       <w:r>
         <w:rPr>
           <w:rFonts w:ascii="Times New Roman" w:hAnsi="Times New Roman" w:cs="Times New Roman"/>
@@ -12589,7 +12720,7 @@
         </w:rPr>
       </w:pPr>
       <w:bookmarkStart w:id="28" w:name="_Toc181810150"/>
-      <w:bookmarkStart w:id="29" w:name="_Toc185760648"/>
+      <w:bookmarkStart w:id="29" w:name="_Toc185961012"/>
       <w:r>
         <w:rPr>
           <w:rFonts w:ascii="Times New Roman" w:hAnsi="Times New Roman" w:cs="Times New Roman"/>
@@ -12757,17 +12888,7 @@
           <w:sz w:val="28"/>
           <w:szCs w:val="28"/>
         </w:rPr>
-        <w:t>2a</w:t>
-      </w:r>
-      <w:r>
-        <w:rPr>
-          <w:rFonts w:ascii="Times New Roman" w:hAnsi="Times New Roman" w:cs="Times New Roman"/>
-          <w:b/>
-          <w:bCs/>
-          <w:sz w:val="28"/>
-          <w:szCs w:val="28"/>
-        </w:rPr>
-        <w:t>.</w:t>
+        <w:t>2a.</w:t>
       </w:r>
       <w:r>
         <w:rPr>
@@ -13015,7 +13136,7 @@
         </w:rPr>
       </w:pPr>
       <w:bookmarkStart w:id="30" w:name="_Toc181810151"/>
-      <w:bookmarkStart w:id="31" w:name="_Toc185760649"/>
+      <w:bookmarkStart w:id="31" w:name="_Toc185961013"/>
       <w:r>
         <w:rPr>
           <w:rFonts w:ascii="Times New Roman" w:hAnsi="Times New Roman" w:cs="Times New Roman"/>
@@ -13476,7 +13597,7 @@
         </w:rPr>
       </w:pPr>
       <w:bookmarkStart w:id="32" w:name="_Toc181810152"/>
-      <w:bookmarkStart w:id="33" w:name="_Toc185760650"/>
+      <w:bookmarkStart w:id="33" w:name="_Toc185961014"/>
       <w:r>
         <w:rPr>
           <w:rFonts w:ascii="Times New Roman" w:hAnsi="Times New Roman" w:cs="Times New Roman"/>
@@ -13674,15 +13795,7 @@
           <w:sz w:val="28"/>
           <w:szCs w:val="28"/>
         </w:rPr>
-        <w:t>Il Sistema verifica l’e-mail inserita dall’Utente</w:t>
-      </w:r>
-      <w:r>
-        <w:rPr>
-          <w:rFonts w:ascii="Times New Roman" w:hAnsi="Times New Roman" w:cs="Times New Roman"/>
-          <w:sz w:val="28"/>
-          <w:szCs w:val="28"/>
-        </w:rPr>
-        <w:t>.</w:t>
+        <w:t>Il Sistema verifica l’e-mail inserita dall’Utente.</w:t>
       </w:r>
     </w:p>
     <w:p>
@@ -13867,7 +13980,7 @@
           <w:color w:val="auto"/>
         </w:rPr>
       </w:pPr>
-      <w:bookmarkStart w:id="34" w:name="_Toc185760651"/>
+      <w:bookmarkStart w:id="34" w:name="_Toc185961015"/>
       <w:r>
         <w:rPr>
           <w:rFonts w:ascii="Times New Roman" w:hAnsi="Times New Roman" w:cs="Times New Roman"/>
@@ -14383,7 +14496,7 @@
           <w:color w:val="auto"/>
         </w:rPr>
       </w:pPr>
-      <w:bookmarkStart w:id="35" w:name="_Toc185760652"/>
+      <w:bookmarkStart w:id="35" w:name="_Toc185961016"/>
       <w:r>
         <w:rPr>
           <w:rFonts w:ascii="Times New Roman" w:hAnsi="Times New Roman" w:cs="Times New Roman"/>
@@ -14663,39 +14776,7 @@
           <w:sz w:val="28"/>
           <w:szCs w:val="28"/>
         </w:rPr>
-        <w:t xml:space="preserve">Il </w:t>
-      </w:r>
-      <w:r>
-        <w:rPr>
-          <w:rFonts w:ascii="Times New Roman" w:hAnsi="Times New Roman" w:cs="Times New Roman"/>
-          <w:sz w:val="28"/>
-          <w:szCs w:val="28"/>
-        </w:rPr>
-        <w:t>S</w:t>
-      </w:r>
-      <w:r>
-        <w:rPr>
-          <w:rFonts w:ascii="Times New Roman" w:hAnsi="Times New Roman" w:cs="Times New Roman"/>
-          <w:sz w:val="28"/>
-          <w:szCs w:val="28"/>
-        </w:rPr>
-        <w:t xml:space="preserve">istema </w:t>
-      </w:r>
-      <w:r>
-        <w:rPr>
-          <w:rFonts w:ascii="Times New Roman" w:hAnsi="Times New Roman" w:cs="Times New Roman"/>
-          <w:sz w:val="28"/>
-          <w:szCs w:val="28"/>
-        </w:rPr>
-        <w:t>salva l</w:t>
-      </w:r>
-      <w:r>
-        <w:rPr>
-          <w:rFonts w:ascii="Times New Roman" w:hAnsi="Times New Roman" w:cs="Times New Roman"/>
-          <w:sz w:val="28"/>
-          <w:szCs w:val="28"/>
-        </w:rPr>
-        <w:t>a recensione.</w:t>
+        <w:t>Il Sistema salva la recensione.</w:t>
       </w:r>
     </w:p>
     <w:p>
@@ -14739,7 +14820,7 @@
           <w:color w:val="auto"/>
         </w:rPr>
       </w:pPr>
-      <w:bookmarkStart w:id="36" w:name="_Toc185760653"/>
+      <w:bookmarkStart w:id="36" w:name="_Toc185961017"/>
       <w:r>
         <w:rPr>
           <w:rFonts w:ascii="Times New Roman" w:hAnsi="Times New Roman" w:cs="Times New Roman"/>
@@ -15125,7 +15206,7 @@
         </w:rPr>
       </w:pPr>
       <w:bookmarkStart w:id="37" w:name="_Toc181810153"/>
-      <w:bookmarkStart w:id="38" w:name="_Toc185760654"/>
+      <w:bookmarkStart w:id="38" w:name="_Toc185961018"/>
       <w:r>
         <w:rPr>
           <w:rFonts w:ascii="Times New Roman" w:hAnsi="Times New Roman" w:cs="Times New Roman"/>
@@ -15193,7 +15274,7 @@
           <w:color w:val="auto"/>
         </w:rPr>
       </w:pPr>
-      <w:bookmarkStart w:id="39" w:name="_Toc185760655"/>
+      <w:bookmarkStart w:id="39" w:name="_Toc185961019"/>
       <w:r>
         <w:rPr>
           <w:rFonts w:ascii="Times New Roman" w:hAnsi="Times New Roman" w:cs="Times New Roman"/>
@@ -15533,7 +15614,7 @@
           <w:color w:val="auto"/>
         </w:rPr>
       </w:pPr>
-      <w:bookmarkStart w:id="40" w:name="_Toc185760656"/>
+      <w:bookmarkStart w:id="40" w:name="_Toc185961020"/>
       <w:r>
         <w:rPr>
           <w:rFonts w:ascii="Times New Roman" w:hAnsi="Times New Roman" w:cs="Times New Roman"/>
@@ -15780,7 +15861,7 @@
           <w:color w:val="auto"/>
         </w:rPr>
       </w:pPr>
-      <w:bookmarkStart w:id="42" w:name="_Toc185760657"/>
+      <w:bookmarkStart w:id="42" w:name="_Toc185961021"/>
       <w:r>
         <w:rPr>
           <w:rFonts w:ascii="Times New Roman" w:hAnsi="Times New Roman" w:cs="Times New Roman"/>
@@ -16144,7 +16225,7 @@
           <w:color w:val="auto"/>
         </w:rPr>
       </w:pPr>
-      <w:bookmarkStart w:id="44" w:name="_Toc185760658"/>
+      <w:bookmarkStart w:id="44" w:name="_Toc185961022"/>
       <w:r>
         <w:rPr>
           <w:rFonts w:ascii="Times New Roman" w:hAnsi="Times New Roman" w:cs="Times New Roman"/>
@@ -16442,7 +16523,7 @@
           <w:color w:val="auto"/>
         </w:rPr>
       </w:pPr>
-      <w:bookmarkStart w:id="46" w:name="_Toc185760659"/>
+      <w:bookmarkStart w:id="46" w:name="_Toc185961023"/>
       <w:r>
         <w:rPr>
           <w:rFonts w:ascii="Times New Roman" w:hAnsi="Times New Roman" w:cs="Times New Roman"/>
@@ -16803,7 +16884,7 @@
           <w:color w:val="auto"/>
         </w:rPr>
       </w:pPr>
-      <w:bookmarkStart w:id="48" w:name="_Toc185760660"/>
+      <w:bookmarkStart w:id="48" w:name="_Toc185961024"/>
       <w:r>
         <w:rPr>
           <w:rFonts w:ascii="Times New Roman" w:hAnsi="Times New Roman" w:cs="Times New Roman"/>
@@ -17144,7 +17225,7 @@
         <w:t xml:space="preserve"> </w:t>
       </w:r>
       <w:bookmarkStart w:id="50" w:name="_Toc181810154"/>
-      <w:bookmarkStart w:id="51" w:name="_Toc185760661"/>
+      <w:bookmarkStart w:id="51" w:name="_Toc185961025"/>
       <w:r>
         <w:rPr>
           <w:rFonts w:ascii="Times New Roman" w:hAnsi="Times New Roman" w:cs="Times New Roman"/>
@@ -17156,22 +17237,22 @@
       </w:r>
       <w:bookmarkEnd w:id="50"/>
       <w:bookmarkEnd w:id="51"/>
-      <w:r>
+    </w:p>
+    <w:p>
+      <w:pPr>
+        <w:pStyle w:val="Titolo2"/>
+        <w:numPr>
+          <w:ilvl w:val="1"/>
+          <w:numId w:val="1"/>
+        </w:numPr>
         <w:rPr>
           <w:rFonts w:ascii="Times New Roman" w:hAnsi="Times New Roman" w:cs="Times New Roman"/>
           <w:b/>
           <w:bCs/>
           <w:color w:val="auto"/>
         </w:rPr>
-        <w:fldChar w:fldCharType="begin"/>
-      </w:r>
-      <w:r>
-        <w:rPr>
-          <w:rFonts w:ascii="Times New Roman" w:hAnsi="Times New Roman" w:cs="Times New Roman"/>
-          <w:color w:val="auto"/>
-        </w:rPr>
-        <w:instrText xml:space="preserve"> XE "</w:instrText>
-      </w:r>
+      </w:pPr>
+      <w:bookmarkStart w:id="52" w:name="_Toc185961026"/>
       <w:r>
         <w:rPr>
           <w:rFonts w:ascii="Times New Roman" w:hAnsi="Times New Roman" w:cs="Times New Roman"/>
@@ -17179,41 +17260,21 @@
           <w:bCs/>
           <w:color w:val="auto"/>
         </w:rPr>
-        <w:instrText>Architettura del sistema</w:instrText>
-      </w:r>
-      <w:r>
-        <w:rPr>
-          <w:rFonts w:ascii="Times New Roman" w:hAnsi="Times New Roman" w:cs="Times New Roman"/>
-          <w:color w:val="auto"/>
-        </w:rPr>
-        <w:instrText xml:space="preserve">" \b </w:instrText>
-      </w:r>
-      <w:r>
-        <w:rPr>
-          <w:rFonts w:ascii="Times New Roman" w:hAnsi="Times New Roman" w:cs="Times New Roman"/>
-          <w:b/>
-          <w:bCs/>
-          <w:color w:val="auto"/>
-        </w:rPr>
-        <w:fldChar w:fldCharType="end"/>
-      </w:r>
-    </w:p>
-    <w:p>
-      <w:pPr>
-        <w:rPr>
-          <w:rFonts w:ascii="Times New Roman" w:hAnsi="Times New Roman" w:cs="Times New Roman"/>
-        </w:rPr>
-      </w:pPr>
+        <w:t>Diagramma</w:t>
+      </w:r>
+      <w:bookmarkEnd w:id="52"/>
+    </w:p>
+    <w:p>
       <w:r>
         <w:rPr>
           <w:rFonts w:ascii="Times New Roman" w:hAnsi="Times New Roman" w:cs="Times New Roman"/>
           <w:noProof/>
         </w:rPr>
         <w:drawing>
-          <wp:inline distT="0" distB="0" distL="0" distR="0" wp14:anchorId="09E85DE2" wp14:editId="44B47B26">
-            <wp:extent cx="6731000" cy="7302500"/>
-            <wp:effectExtent l="0" t="0" r="0" b="0"/>
-            <wp:docPr id="1350577619" name="Immagine 16"/>
+          <wp:inline distT="0" distB="0" distL="0" distR="0" wp14:anchorId="31C8AA40" wp14:editId="43461439">
+            <wp:extent cx="6120130" cy="6639764"/>
+            <wp:effectExtent l="0" t="0" r="0" b="8890"/>
+            <wp:docPr id="1350577619" name="Immagine 16" descr="Immagine che contiene testo, schermata, diagramma, Rettangolo&#10;&#10;Descrizione generata automaticamente"/>
             <wp:cNvGraphicFramePr>
               <a:graphicFrameLocks xmlns:a="http://schemas.openxmlformats.org/drawingml/2006/main" noChangeAspect="1"/>
             </wp:cNvGraphicFramePr>
@@ -17221,7 +17282,7 @@
               <a:graphicData uri="http://schemas.openxmlformats.org/drawingml/2006/picture">
                 <pic:pic xmlns:pic="http://schemas.openxmlformats.org/drawingml/2006/picture">
                   <pic:nvPicPr>
-                    <pic:cNvPr id="1350577619" name="Immagine 16"/>
+                    <pic:cNvPr id="1350577619" name="Immagine 16" descr="Immagine che contiene testo, schermata, diagramma, Rettangolo&#10;&#10;Descrizione generata automaticamente"/>
                     <pic:cNvPicPr/>
                   </pic:nvPicPr>
                   <pic:blipFill>
@@ -17233,7 +17294,7 @@
                   <pic:spPr>
                     <a:xfrm>
                       <a:off x="0" y="0"/>
-                      <a:ext cx="6734239" cy="7306014"/>
+                      <a:ext cx="6120130" cy="6639764"/>
                     </a:xfrm>
                     <a:prstGeom prst="rect">
                       <a:avLst/>
@@ -17245,41 +17306,720 @@
           </wp:inline>
         </w:drawing>
       </w:r>
-      <w:r>
+    </w:p>
+    <w:p>
+      <w:pPr>
+        <w:pStyle w:val="Titolo2"/>
+        <w:numPr>
+          <w:ilvl w:val="1"/>
+          <w:numId w:val="1"/>
+        </w:numPr>
         <w:rPr>
           <w:rFonts w:ascii="Times New Roman" w:hAnsi="Times New Roman" w:cs="Times New Roman"/>
           <w:b/>
           <w:bCs/>
-        </w:rPr>
-        <w:fldChar w:fldCharType="begin"/>
-      </w:r>
-      <w:r>
-        <w:rPr>
-          <w:rFonts w:ascii="Times New Roman" w:hAnsi="Times New Roman" w:cs="Times New Roman"/>
-        </w:rPr>
-        <w:instrText xml:space="preserve"> XE "</w:instrText>
-      </w:r>
+          <w:color w:val="auto"/>
+        </w:rPr>
+      </w:pPr>
+      <w:bookmarkStart w:id="53" w:name="_Toc185961027"/>
       <w:r>
         <w:rPr>
           <w:rFonts w:ascii="Times New Roman" w:hAnsi="Times New Roman" w:cs="Times New Roman"/>
           <w:b/>
           <w:bCs/>
-        </w:rPr>
-        <w:instrText>Pattern</w:instrText>
-      </w:r>
-      <w:r>
-        <w:rPr>
-          <w:rFonts w:ascii="Times New Roman" w:hAnsi="Times New Roman" w:cs="Times New Roman"/>
-        </w:rPr>
-        <w:instrText xml:space="preserve">" \b </w:instrText>
+          <w:noProof/>
+          <w:color w:val="auto"/>
+        </w:rPr>
+        <w:lastRenderedPageBreak/>
+        <w:t>Desc</w:t>
       </w:r>
       <w:r>
         <w:rPr>
           <w:rFonts w:ascii="Times New Roman" w:hAnsi="Times New Roman" w:cs="Times New Roman"/>
           <w:b/>
           <w:bCs/>
-        </w:rPr>
-        <w:fldChar w:fldCharType="end"/>
+          <w:noProof/>
+          <w:color w:val="auto"/>
+        </w:rPr>
+        <w:t>rizione Architettura del Sistema</w:t>
+      </w:r>
+      <w:bookmarkEnd w:id="53"/>
+    </w:p>
+    <w:p>
+      <w:pPr>
+        <w:jc w:val="both"/>
+        <w:rPr>
+          <w:rFonts w:ascii="Times New Roman" w:hAnsi="Times New Roman" w:cs="Times New Roman"/>
+          <w:sz w:val="28"/>
+          <w:szCs w:val="28"/>
+        </w:rPr>
+      </w:pPr>
+      <w:r>
+        <w:rPr>
+          <w:rFonts w:ascii="Times New Roman" w:hAnsi="Times New Roman" w:cs="Times New Roman"/>
+          <w:sz w:val="28"/>
+          <w:szCs w:val="28"/>
+        </w:rPr>
+        <w:t xml:space="preserve">Nel diagramma dell’Architettura Logica, rappresentato in figura, vengono rappresentati i quattro strati principali per la realizzazione della piattaforma </w:t>
+      </w:r>
+      <w:proofErr w:type="spellStart"/>
+      <w:r>
+        <w:rPr>
+          <w:rFonts w:ascii="Times New Roman" w:hAnsi="Times New Roman" w:cs="Times New Roman"/>
+          <w:sz w:val="28"/>
+          <w:szCs w:val="28"/>
+        </w:rPr>
+        <w:t>ViaJarHub</w:t>
+      </w:r>
+      <w:proofErr w:type="spellEnd"/>
+      <w:r>
+        <w:rPr>
+          <w:rFonts w:ascii="Times New Roman" w:hAnsi="Times New Roman" w:cs="Times New Roman"/>
+          <w:sz w:val="28"/>
+          <w:szCs w:val="28"/>
+        </w:rPr>
+        <w:t>.</w:t>
+      </w:r>
+    </w:p>
+    <w:p>
+      <w:pPr>
+        <w:jc w:val="both"/>
+        <w:rPr>
+          <w:rFonts w:ascii="Times New Roman" w:hAnsi="Times New Roman" w:cs="Times New Roman"/>
+          <w:sz w:val="28"/>
+          <w:szCs w:val="28"/>
+        </w:rPr>
+      </w:pPr>
+      <w:r>
+        <w:rPr>
+          <w:rFonts w:ascii="Times New Roman" w:hAnsi="Times New Roman" w:cs="Times New Roman"/>
+          <w:sz w:val="28"/>
+          <w:szCs w:val="28"/>
+        </w:rPr>
+        <w:t>In particolare, lo strato Interfaccia Utente (UI in figura) è responsabile della presentazione e della raccolta delle informazioni agli Utenti. I dati del Modello di Dominio che vengono mostrati e gestiti in questo strato sono:</w:t>
+      </w:r>
+    </w:p>
+    <w:p>
+      <w:pPr>
+        <w:pStyle w:val="Paragrafoelenco"/>
+        <w:numPr>
+          <w:ilvl w:val="0"/>
+          <w:numId w:val="132"/>
+        </w:numPr>
+        <w:jc w:val="both"/>
+        <w:rPr>
+          <w:rFonts w:ascii="Times New Roman" w:hAnsi="Times New Roman" w:cs="Times New Roman"/>
+          <w:b/>
+          <w:bCs/>
+          <w:sz w:val="28"/>
+          <w:szCs w:val="28"/>
+        </w:rPr>
+      </w:pPr>
+      <w:r>
+        <w:rPr>
+          <w:rFonts w:ascii="Times New Roman" w:hAnsi="Times New Roman" w:cs="Times New Roman"/>
+          <w:b/>
+          <w:bCs/>
+          <w:sz w:val="28"/>
+          <w:szCs w:val="28"/>
+        </w:rPr>
+        <w:t>Utente</w:t>
+      </w:r>
+      <w:r>
+        <w:rPr>
+          <w:rFonts w:ascii="Times New Roman" w:hAnsi="Times New Roman" w:cs="Times New Roman"/>
+          <w:sz w:val="28"/>
+          <w:szCs w:val="28"/>
+        </w:rPr>
+        <w:t>:</w:t>
+      </w:r>
+      <w:r>
+        <w:rPr>
+          <w:rFonts w:ascii="Times New Roman" w:hAnsi="Times New Roman" w:cs="Times New Roman"/>
+          <w:b/>
+          <w:bCs/>
+          <w:sz w:val="28"/>
+          <w:szCs w:val="28"/>
+        </w:rPr>
+        <w:t xml:space="preserve"> </w:t>
+      </w:r>
+      <w:r>
+        <w:rPr>
+          <w:rFonts w:ascii="Times New Roman" w:hAnsi="Times New Roman" w:cs="Times New Roman"/>
+          <w:sz w:val="28"/>
+          <w:szCs w:val="28"/>
+        </w:rPr>
+        <w:t xml:space="preserve">gli attributi </w:t>
+      </w:r>
+      <w:proofErr w:type="gramStart"/>
+      <w:r>
+        <w:rPr>
+          <w:rFonts w:ascii="Times New Roman" w:hAnsi="Times New Roman" w:cs="Times New Roman"/>
+          <w:sz w:val="28"/>
+          <w:szCs w:val="28"/>
+        </w:rPr>
+        <w:t>email</w:t>
+      </w:r>
+      <w:proofErr w:type="gramEnd"/>
+      <w:r>
+        <w:rPr>
+          <w:rFonts w:ascii="Times New Roman" w:hAnsi="Times New Roman" w:cs="Times New Roman"/>
+          <w:sz w:val="28"/>
+          <w:szCs w:val="28"/>
+        </w:rPr>
+        <w:t xml:space="preserve">, nome, cognome, </w:t>
+      </w:r>
+      <w:proofErr w:type="spellStart"/>
+      <w:r>
+        <w:rPr>
+          <w:rFonts w:ascii="Times New Roman" w:hAnsi="Times New Roman" w:cs="Times New Roman"/>
+          <w:sz w:val="28"/>
+          <w:szCs w:val="28"/>
+        </w:rPr>
+        <w:t>dataNascita</w:t>
+      </w:r>
+      <w:proofErr w:type="spellEnd"/>
+      <w:r>
+        <w:rPr>
+          <w:rFonts w:ascii="Times New Roman" w:hAnsi="Times New Roman" w:cs="Times New Roman"/>
+          <w:sz w:val="28"/>
+          <w:szCs w:val="28"/>
+        </w:rPr>
+        <w:t>, immagine (se presente) vengono presentati ed aggiornati.</w:t>
+      </w:r>
+    </w:p>
+    <w:p>
+      <w:pPr>
+        <w:pStyle w:val="Paragrafoelenco"/>
+        <w:numPr>
+          <w:ilvl w:val="0"/>
+          <w:numId w:val="132"/>
+        </w:numPr>
+        <w:jc w:val="both"/>
+        <w:rPr>
+          <w:rFonts w:ascii="Times New Roman" w:hAnsi="Times New Roman" w:cs="Times New Roman"/>
+          <w:b/>
+          <w:bCs/>
+          <w:sz w:val="28"/>
+          <w:szCs w:val="28"/>
+        </w:rPr>
+      </w:pPr>
+      <w:r>
+        <w:rPr>
+          <w:rFonts w:ascii="Times New Roman" w:hAnsi="Times New Roman" w:cs="Times New Roman"/>
+          <w:b/>
+          <w:bCs/>
+          <w:sz w:val="28"/>
+          <w:szCs w:val="28"/>
+        </w:rPr>
+        <w:t>Viaggio e Descrizione Viaggio</w:t>
+      </w:r>
+      <w:r>
+        <w:rPr>
+          <w:rFonts w:ascii="Times New Roman" w:hAnsi="Times New Roman" w:cs="Times New Roman"/>
+          <w:sz w:val="28"/>
+          <w:szCs w:val="28"/>
+        </w:rPr>
+        <w:t xml:space="preserve">: sono visibili gli attributi destinazione, </w:t>
+      </w:r>
+      <w:proofErr w:type="spellStart"/>
+      <w:r>
+        <w:rPr>
+          <w:rFonts w:ascii="Times New Roman" w:hAnsi="Times New Roman" w:cs="Times New Roman"/>
+          <w:sz w:val="28"/>
+          <w:szCs w:val="28"/>
+        </w:rPr>
+        <w:t>dataPartenza</w:t>
+      </w:r>
+      <w:proofErr w:type="spellEnd"/>
+      <w:r>
+        <w:rPr>
+          <w:rFonts w:ascii="Times New Roman" w:hAnsi="Times New Roman" w:cs="Times New Roman"/>
+          <w:sz w:val="28"/>
+          <w:szCs w:val="28"/>
+        </w:rPr>
+        <w:t xml:space="preserve">, </w:t>
+      </w:r>
+      <w:proofErr w:type="spellStart"/>
+      <w:proofErr w:type="gramStart"/>
+      <w:r>
+        <w:rPr>
+          <w:rFonts w:ascii="Times New Roman" w:hAnsi="Times New Roman" w:cs="Times New Roman"/>
+          <w:sz w:val="28"/>
+          <w:szCs w:val="28"/>
+        </w:rPr>
+        <w:t>dataRitorno</w:t>
+      </w:r>
+      <w:proofErr w:type="spellEnd"/>
+      <w:proofErr w:type="gramEnd"/>
+      <w:r>
+        <w:rPr>
+          <w:rFonts w:ascii="Times New Roman" w:hAnsi="Times New Roman" w:cs="Times New Roman"/>
+          <w:sz w:val="28"/>
+          <w:szCs w:val="28"/>
+        </w:rPr>
+        <w:t xml:space="preserve">, prezzo, </w:t>
+      </w:r>
+      <w:proofErr w:type="spellStart"/>
+      <w:r>
+        <w:rPr>
+          <w:rFonts w:ascii="Times New Roman" w:hAnsi="Times New Roman" w:cs="Times New Roman"/>
+          <w:sz w:val="28"/>
+          <w:szCs w:val="28"/>
+        </w:rPr>
+        <w:t>numeroStelle</w:t>
+      </w:r>
+      <w:proofErr w:type="spellEnd"/>
+      <w:r>
+        <w:rPr>
+          <w:rFonts w:ascii="Times New Roman" w:hAnsi="Times New Roman" w:cs="Times New Roman"/>
+          <w:sz w:val="28"/>
+          <w:szCs w:val="28"/>
+        </w:rPr>
+        <w:t xml:space="preserve"> e </w:t>
+      </w:r>
+      <w:proofErr w:type="spellStart"/>
+      <w:r>
+        <w:rPr>
+          <w:rFonts w:ascii="Times New Roman" w:hAnsi="Times New Roman" w:cs="Times New Roman"/>
+          <w:sz w:val="28"/>
+          <w:szCs w:val="28"/>
+        </w:rPr>
+        <w:t>postiDisponibili</w:t>
+      </w:r>
+      <w:proofErr w:type="spellEnd"/>
+      <w:r>
+        <w:rPr>
+          <w:rFonts w:ascii="Times New Roman" w:hAnsi="Times New Roman" w:cs="Times New Roman"/>
+          <w:sz w:val="28"/>
+          <w:szCs w:val="28"/>
+        </w:rPr>
+        <w:t>;</w:t>
+      </w:r>
+    </w:p>
+    <w:p>
+      <w:pPr>
+        <w:pStyle w:val="Paragrafoelenco"/>
+        <w:numPr>
+          <w:ilvl w:val="0"/>
+          <w:numId w:val="132"/>
+        </w:numPr>
+        <w:jc w:val="both"/>
+        <w:rPr>
+          <w:rFonts w:ascii="Times New Roman" w:hAnsi="Times New Roman" w:cs="Times New Roman"/>
+          <w:b/>
+          <w:bCs/>
+          <w:sz w:val="28"/>
+          <w:szCs w:val="28"/>
+        </w:rPr>
+      </w:pPr>
+      <w:r>
+        <w:rPr>
+          <w:rFonts w:ascii="Times New Roman" w:hAnsi="Times New Roman" w:cs="Times New Roman"/>
+          <w:b/>
+          <w:bCs/>
+          <w:sz w:val="28"/>
+          <w:szCs w:val="28"/>
+        </w:rPr>
+        <w:t>Recensioni</w:t>
+      </w:r>
+      <w:r>
+        <w:rPr>
+          <w:rFonts w:ascii="Times New Roman" w:hAnsi="Times New Roman" w:cs="Times New Roman"/>
+          <w:sz w:val="28"/>
+          <w:szCs w:val="28"/>
+        </w:rPr>
+        <w:t>: gli attributi data, valutazione, commento ed immagini (se presenti) vengono mostrati.</w:t>
+      </w:r>
+    </w:p>
+    <w:p>
+      <w:pPr>
+        <w:jc w:val="both"/>
+        <w:rPr>
+          <w:rFonts w:ascii="Times New Roman" w:hAnsi="Times New Roman" w:cs="Times New Roman"/>
+          <w:sz w:val="28"/>
+          <w:szCs w:val="28"/>
+        </w:rPr>
+      </w:pPr>
+      <w:r>
+        <w:rPr>
+          <w:rFonts w:ascii="Times New Roman" w:hAnsi="Times New Roman" w:cs="Times New Roman"/>
+          <w:sz w:val="28"/>
+          <w:szCs w:val="28"/>
+        </w:rPr>
+        <w:t>Lo stato successivo, Applicazione (Application in figura) gestisce la logica applicativa, ricevendo le richieste dell’Interfaccia Utente e permettendo l’interazione con il Dominio ed i Servizi Tecnici. Di seguito alcune delle responsabilità:</w:t>
+      </w:r>
+    </w:p>
+    <w:p>
+      <w:pPr>
+        <w:pStyle w:val="Paragrafoelenco"/>
+        <w:numPr>
+          <w:ilvl w:val="0"/>
+          <w:numId w:val="133"/>
+        </w:numPr>
+        <w:jc w:val="both"/>
+        <w:rPr>
+          <w:rFonts w:ascii="Times New Roman" w:hAnsi="Times New Roman" w:cs="Times New Roman"/>
+          <w:sz w:val="28"/>
+          <w:szCs w:val="28"/>
+        </w:rPr>
+      </w:pPr>
+      <w:r>
+        <w:rPr>
+          <w:rFonts w:ascii="Times New Roman" w:hAnsi="Times New Roman" w:cs="Times New Roman"/>
+          <w:sz w:val="28"/>
+          <w:szCs w:val="28"/>
+        </w:rPr>
+        <w:t>Gestione della creazione e modifica di una Prenotazione effettuata da un Utente.</w:t>
+      </w:r>
+    </w:p>
+    <w:p>
+      <w:pPr>
+        <w:pStyle w:val="Paragrafoelenco"/>
+        <w:numPr>
+          <w:ilvl w:val="0"/>
+          <w:numId w:val="133"/>
+        </w:numPr>
+        <w:jc w:val="both"/>
+        <w:rPr>
+          <w:rFonts w:ascii="Times New Roman" w:hAnsi="Times New Roman" w:cs="Times New Roman"/>
+          <w:sz w:val="28"/>
+          <w:szCs w:val="28"/>
+        </w:rPr>
+      </w:pPr>
+      <w:r>
+        <w:rPr>
+          <w:rFonts w:ascii="Times New Roman" w:hAnsi="Times New Roman" w:cs="Times New Roman"/>
+          <w:sz w:val="28"/>
+          <w:szCs w:val="28"/>
+        </w:rPr>
+        <w:t>Validazione dei dati delle Recensioni prima del salvataggio.</w:t>
+      </w:r>
+    </w:p>
+    <w:p>
+      <w:pPr>
+        <w:jc w:val="both"/>
+        <w:rPr>
+          <w:rFonts w:ascii="Times New Roman" w:hAnsi="Times New Roman" w:cs="Times New Roman"/>
+          <w:sz w:val="28"/>
+          <w:szCs w:val="28"/>
+        </w:rPr>
+      </w:pPr>
+      <w:r>
+        <w:rPr>
+          <w:rFonts w:ascii="Times New Roman" w:hAnsi="Times New Roman" w:cs="Times New Roman"/>
+          <w:sz w:val="28"/>
+          <w:szCs w:val="28"/>
+        </w:rPr>
+        <w:t>Lo strato Dominio (Domain in figura), invece, implementa la logica di business ed in particolare le classi rappresentate nel Modello di Dominio. Contiene, quindi, le entità principali:</w:t>
+      </w:r>
+    </w:p>
+    <w:p>
+      <w:pPr>
+        <w:pStyle w:val="Paragrafoelenco"/>
+        <w:numPr>
+          <w:ilvl w:val="0"/>
+          <w:numId w:val="134"/>
+        </w:numPr>
+        <w:jc w:val="both"/>
+        <w:rPr>
+          <w:rFonts w:ascii="Times New Roman" w:hAnsi="Times New Roman" w:cs="Times New Roman"/>
+          <w:sz w:val="28"/>
+          <w:szCs w:val="28"/>
+        </w:rPr>
+      </w:pPr>
+      <w:r>
+        <w:rPr>
+          <w:rFonts w:ascii="Times New Roman" w:hAnsi="Times New Roman" w:cs="Times New Roman"/>
+          <w:b/>
+          <w:bCs/>
+          <w:sz w:val="28"/>
+          <w:szCs w:val="28"/>
+        </w:rPr>
+        <w:t>Utente</w:t>
+      </w:r>
+      <w:r>
+        <w:rPr>
+          <w:rFonts w:ascii="Times New Roman" w:hAnsi="Times New Roman" w:cs="Times New Roman"/>
+          <w:sz w:val="28"/>
+          <w:szCs w:val="28"/>
+        </w:rPr>
+        <w:t>: logica per la gestione dei dati personali, autenticazione, …</w:t>
+      </w:r>
+    </w:p>
+    <w:p>
+      <w:pPr>
+        <w:pStyle w:val="Paragrafoelenco"/>
+        <w:numPr>
+          <w:ilvl w:val="0"/>
+          <w:numId w:val="134"/>
+        </w:numPr>
+        <w:jc w:val="both"/>
+        <w:rPr>
+          <w:rFonts w:ascii="Times New Roman" w:hAnsi="Times New Roman" w:cs="Times New Roman"/>
+          <w:sz w:val="28"/>
+          <w:szCs w:val="28"/>
+        </w:rPr>
+      </w:pPr>
+      <w:r>
+        <w:rPr>
+          <w:rFonts w:ascii="Times New Roman" w:hAnsi="Times New Roman" w:cs="Times New Roman"/>
+          <w:b/>
+          <w:bCs/>
+          <w:sz w:val="28"/>
+          <w:szCs w:val="28"/>
+        </w:rPr>
+        <w:t>Prenotazione</w:t>
+      </w:r>
+      <w:r>
+        <w:rPr>
+          <w:rFonts w:ascii="Times New Roman" w:hAnsi="Times New Roman" w:cs="Times New Roman"/>
+          <w:sz w:val="28"/>
+          <w:szCs w:val="28"/>
+        </w:rPr>
+        <w:t>: logica per gestire lo stato transazionale della prenotazione, …</w:t>
+      </w:r>
+    </w:p>
+    <w:p>
+      <w:pPr>
+        <w:pStyle w:val="Paragrafoelenco"/>
+        <w:numPr>
+          <w:ilvl w:val="0"/>
+          <w:numId w:val="134"/>
+        </w:numPr>
+        <w:jc w:val="both"/>
+        <w:rPr>
+          <w:rFonts w:ascii="Times New Roman" w:hAnsi="Times New Roman" w:cs="Times New Roman"/>
+          <w:sz w:val="28"/>
+          <w:szCs w:val="28"/>
+        </w:rPr>
+      </w:pPr>
+      <w:r>
+        <w:rPr>
+          <w:rFonts w:ascii="Times New Roman" w:hAnsi="Times New Roman" w:cs="Times New Roman"/>
+          <w:b/>
+          <w:bCs/>
+          <w:sz w:val="28"/>
+          <w:szCs w:val="28"/>
+        </w:rPr>
+        <w:t>Pagamento</w:t>
+      </w:r>
+      <w:r>
+        <w:rPr>
+          <w:rFonts w:ascii="Times New Roman" w:hAnsi="Times New Roman" w:cs="Times New Roman"/>
+          <w:sz w:val="28"/>
+          <w:szCs w:val="28"/>
+        </w:rPr>
+        <w:t>: logica per aggiornare lo stato di un pagamento, …</w:t>
+      </w:r>
+    </w:p>
+    <w:p>
+      <w:pPr>
+        <w:pStyle w:val="Paragrafoelenco"/>
+        <w:numPr>
+          <w:ilvl w:val="0"/>
+          <w:numId w:val="134"/>
+        </w:numPr>
+        <w:jc w:val="both"/>
+        <w:rPr>
+          <w:rFonts w:ascii="Times New Roman" w:hAnsi="Times New Roman" w:cs="Times New Roman"/>
+          <w:sz w:val="28"/>
+          <w:szCs w:val="28"/>
+        </w:rPr>
+      </w:pPr>
+      <w:r>
+        <w:rPr>
+          <w:rFonts w:ascii="Times New Roman" w:hAnsi="Times New Roman" w:cs="Times New Roman"/>
+          <w:b/>
+          <w:bCs/>
+          <w:sz w:val="28"/>
+          <w:szCs w:val="28"/>
+        </w:rPr>
+        <w:t>Viaggio e Descrizione Viaggio</w:t>
+      </w:r>
+      <w:r>
+        <w:rPr>
+          <w:rFonts w:ascii="Times New Roman" w:hAnsi="Times New Roman" w:cs="Times New Roman"/>
+          <w:sz w:val="28"/>
+          <w:szCs w:val="28"/>
+        </w:rPr>
+        <w:t>: regole di business per definire la disponibilità ed i costi, …</w:t>
+      </w:r>
+    </w:p>
+    <w:p>
+      <w:pPr>
+        <w:pStyle w:val="Paragrafoelenco"/>
+        <w:numPr>
+          <w:ilvl w:val="0"/>
+          <w:numId w:val="134"/>
+        </w:numPr>
+        <w:jc w:val="both"/>
+        <w:rPr>
+          <w:rFonts w:ascii="Times New Roman" w:hAnsi="Times New Roman" w:cs="Times New Roman"/>
+          <w:sz w:val="28"/>
+          <w:szCs w:val="28"/>
+        </w:rPr>
+      </w:pPr>
+      <w:r>
+        <w:rPr>
+          <w:rFonts w:ascii="Times New Roman" w:hAnsi="Times New Roman" w:cs="Times New Roman"/>
+          <w:b/>
+          <w:bCs/>
+          <w:sz w:val="28"/>
+          <w:szCs w:val="28"/>
+        </w:rPr>
+        <w:t>Recensione</w:t>
+      </w:r>
+      <w:r>
+        <w:rPr>
+          <w:rFonts w:ascii="Times New Roman" w:hAnsi="Times New Roman" w:cs="Times New Roman"/>
+          <w:sz w:val="28"/>
+          <w:szCs w:val="28"/>
+        </w:rPr>
+        <w:t>: validazione e salvataggio dei dati relativi alle recensioni, …</w:t>
+      </w:r>
+    </w:p>
+    <w:p>
+      <w:pPr>
+        <w:jc w:val="both"/>
+        <w:rPr>
+          <w:rFonts w:ascii="Times New Roman" w:hAnsi="Times New Roman" w:cs="Times New Roman"/>
+          <w:sz w:val="28"/>
+          <w:szCs w:val="28"/>
+        </w:rPr>
+      </w:pPr>
+      <w:r>
+        <w:rPr>
+          <w:rFonts w:ascii="Times New Roman" w:hAnsi="Times New Roman" w:cs="Times New Roman"/>
+          <w:sz w:val="28"/>
+          <w:szCs w:val="28"/>
+        </w:rPr>
+        <w:t>Infine, i Servizi Tecnici (Technical Services in figura):</w:t>
+      </w:r>
+    </w:p>
+    <w:p>
+      <w:pPr>
+        <w:pStyle w:val="Paragrafoelenco"/>
+        <w:numPr>
+          <w:ilvl w:val="0"/>
+          <w:numId w:val="135"/>
+        </w:numPr>
+        <w:jc w:val="both"/>
+        <w:rPr>
+          <w:rFonts w:ascii="Times New Roman" w:hAnsi="Times New Roman" w:cs="Times New Roman"/>
+          <w:sz w:val="28"/>
+          <w:szCs w:val="28"/>
+        </w:rPr>
+      </w:pPr>
+      <w:r>
+        <w:rPr>
+          <w:rFonts w:ascii="Times New Roman" w:hAnsi="Times New Roman" w:cs="Times New Roman"/>
+          <w:b/>
+          <w:bCs/>
+          <w:sz w:val="28"/>
+          <w:szCs w:val="28"/>
+        </w:rPr>
+        <w:t>Persistenza</w:t>
+      </w:r>
+      <w:r>
+        <w:rPr>
+          <w:rFonts w:ascii="Times New Roman" w:hAnsi="Times New Roman" w:cs="Times New Roman"/>
+          <w:sz w:val="28"/>
+          <w:szCs w:val="28"/>
+        </w:rPr>
+        <w:t xml:space="preserve"> (</w:t>
+      </w:r>
+      <w:proofErr w:type="spellStart"/>
+      <w:r>
+        <w:rPr>
+          <w:rFonts w:ascii="Times New Roman" w:hAnsi="Times New Roman" w:cs="Times New Roman"/>
+          <w:sz w:val="28"/>
+          <w:szCs w:val="28"/>
+        </w:rPr>
+        <w:t>Persistence</w:t>
+      </w:r>
+      <w:proofErr w:type="spellEnd"/>
+      <w:r>
+        <w:rPr>
+          <w:rFonts w:ascii="Times New Roman" w:hAnsi="Times New Roman" w:cs="Times New Roman"/>
+          <w:sz w:val="28"/>
+          <w:szCs w:val="28"/>
+        </w:rPr>
+        <w:t xml:space="preserve"> in figura): gestione del salvataggio e del recupero dei dati. Supporta l’archiviazione di entità come Utente, Viaggio, Prenotazione, Pagamento e Recensione.</w:t>
+      </w:r>
+    </w:p>
+    <w:p>
+      <w:pPr>
+        <w:pStyle w:val="Paragrafoelenco"/>
+        <w:numPr>
+          <w:ilvl w:val="0"/>
+          <w:numId w:val="135"/>
+        </w:numPr>
+        <w:jc w:val="both"/>
+        <w:rPr>
+          <w:rFonts w:ascii="Times New Roman" w:hAnsi="Times New Roman" w:cs="Times New Roman"/>
+          <w:sz w:val="28"/>
+          <w:szCs w:val="28"/>
+        </w:rPr>
+      </w:pPr>
+      <w:r>
+        <w:rPr>
+          <w:rFonts w:ascii="Times New Roman" w:hAnsi="Times New Roman" w:cs="Times New Roman"/>
+          <w:b/>
+          <w:bCs/>
+          <w:sz w:val="28"/>
+          <w:szCs w:val="28"/>
+        </w:rPr>
+        <w:t>Security</w:t>
+      </w:r>
+      <w:r>
+        <w:rPr>
+          <w:rFonts w:ascii="Times New Roman" w:hAnsi="Times New Roman" w:cs="Times New Roman"/>
+          <w:sz w:val="28"/>
+          <w:szCs w:val="28"/>
+        </w:rPr>
+        <w:t>: meccanismi di autenticazione e autorizzazione per gli Utenti.</w:t>
+      </w:r>
+    </w:p>
+    <w:p>
+      <w:pPr>
+        <w:pStyle w:val="Paragrafoelenco"/>
+        <w:numPr>
+          <w:ilvl w:val="0"/>
+          <w:numId w:val="135"/>
+        </w:numPr>
+        <w:jc w:val="both"/>
+        <w:rPr>
+          <w:rFonts w:ascii="Times New Roman" w:hAnsi="Times New Roman" w:cs="Times New Roman"/>
+          <w:b/>
+          <w:bCs/>
+        </w:rPr>
+      </w:pPr>
+      <w:r>
+        <w:rPr>
+          <w:rFonts w:ascii="Times New Roman" w:hAnsi="Times New Roman" w:cs="Times New Roman"/>
+          <w:b/>
+          <w:bCs/>
+          <w:sz w:val="28"/>
+          <w:szCs w:val="28"/>
+        </w:rPr>
+        <w:t>API</w:t>
+      </w:r>
+      <w:r>
+        <w:rPr>
+          <w:rFonts w:ascii="Times New Roman" w:hAnsi="Times New Roman" w:cs="Times New Roman"/>
+          <w:sz w:val="28"/>
+          <w:szCs w:val="28"/>
+        </w:rPr>
+        <w:t>: espone endpoint per permettere una comunicazione efficacie tra l’Interfaccia Utente ed eventuali servizi esterni.</w:t>
+      </w:r>
+      <w:r>
+        <w:rPr>
+          <w:rFonts w:ascii="Times New Roman" w:hAnsi="Times New Roman" w:cs="Times New Roman"/>
+          <w:b/>
+          <w:bCs/>
+        </w:rPr>
+        <w:t xml:space="preserve"> </w:t>
       </w:r>
     </w:p>
     <w:sectPr>
@@ -19619,6 +20359,119 @@
     </w:lvl>
   </w:abstractNum>
   <w:abstractNum w:abstractNumId="24" w15:restartNumberingAfterBreak="0">
+    <w:nsid w:val="12DC3ED2"/>
+    <w:multiLevelType w:val="hybridMultilevel"/>
+    <w:tmpl w:val="63FA0DBE"/>
+    <w:lvl w:ilvl="0" w:tplc="04100001">
+      <w:start w:val="1"/>
+      <w:numFmt w:val="bullet"/>
+      <w:lvlText w:val=""/>
+      <w:lvlJc w:val="left"/>
+      <w:pPr>
+        <w:ind w:left="720" w:hanging="360"/>
+      </w:pPr>
+      <w:rPr>
+        <w:rFonts w:ascii="Symbol" w:hAnsi="Symbol" w:hint="default"/>
+      </w:rPr>
+    </w:lvl>
+    <w:lvl w:ilvl="1" w:tplc="04100003" w:tentative="1">
+      <w:start w:val="1"/>
+      <w:numFmt w:val="bullet"/>
+      <w:lvlText w:val="o"/>
+      <w:lvlJc w:val="left"/>
+      <w:pPr>
+        <w:ind w:left="1440" w:hanging="360"/>
+      </w:pPr>
+      <w:rPr>
+        <w:rFonts w:ascii="Courier New" w:hAnsi="Courier New" w:cs="Courier New" w:hint="default"/>
+      </w:rPr>
+    </w:lvl>
+    <w:lvl w:ilvl="2" w:tplc="04100005" w:tentative="1">
+      <w:start w:val="1"/>
+      <w:numFmt w:val="bullet"/>
+      <w:lvlText w:val=""/>
+      <w:lvlJc w:val="left"/>
+      <w:pPr>
+        <w:ind w:left="2160" w:hanging="360"/>
+      </w:pPr>
+      <w:rPr>
+        <w:rFonts w:ascii="Wingdings" w:hAnsi="Wingdings" w:hint="default"/>
+      </w:rPr>
+    </w:lvl>
+    <w:lvl w:ilvl="3" w:tplc="04100001" w:tentative="1">
+      <w:start w:val="1"/>
+      <w:numFmt w:val="bullet"/>
+      <w:lvlText w:val=""/>
+      <w:lvlJc w:val="left"/>
+      <w:pPr>
+        <w:ind w:left="2880" w:hanging="360"/>
+      </w:pPr>
+      <w:rPr>
+        <w:rFonts w:ascii="Symbol" w:hAnsi="Symbol" w:hint="default"/>
+      </w:rPr>
+    </w:lvl>
+    <w:lvl w:ilvl="4" w:tplc="04100003" w:tentative="1">
+      <w:start w:val="1"/>
+      <w:numFmt w:val="bullet"/>
+      <w:lvlText w:val="o"/>
+      <w:lvlJc w:val="left"/>
+      <w:pPr>
+        <w:ind w:left="3600" w:hanging="360"/>
+      </w:pPr>
+      <w:rPr>
+        <w:rFonts w:ascii="Courier New" w:hAnsi="Courier New" w:cs="Courier New" w:hint="default"/>
+      </w:rPr>
+    </w:lvl>
+    <w:lvl w:ilvl="5" w:tplc="04100005" w:tentative="1">
+      <w:start w:val="1"/>
+      <w:numFmt w:val="bullet"/>
+      <w:lvlText w:val=""/>
+      <w:lvlJc w:val="left"/>
+      <w:pPr>
+        <w:ind w:left="4320" w:hanging="360"/>
+      </w:pPr>
+      <w:rPr>
+        <w:rFonts w:ascii="Wingdings" w:hAnsi="Wingdings" w:hint="default"/>
+      </w:rPr>
+    </w:lvl>
+    <w:lvl w:ilvl="6" w:tplc="04100001" w:tentative="1">
+      <w:start w:val="1"/>
+      <w:numFmt w:val="bullet"/>
+      <w:lvlText w:val=""/>
+      <w:lvlJc w:val="left"/>
+      <w:pPr>
+        <w:ind w:left="5040" w:hanging="360"/>
+      </w:pPr>
+      <w:rPr>
+        <w:rFonts w:ascii="Symbol" w:hAnsi="Symbol" w:hint="default"/>
+      </w:rPr>
+    </w:lvl>
+    <w:lvl w:ilvl="7" w:tplc="04100003" w:tentative="1">
+      <w:start w:val="1"/>
+      <w:numFmt w:val="bullet"/>
+      <w:lvlText w:val="o"/>
+      <w:lvlJc w:val="left"/>
+      <w:pPr>
+        <w:ind w:left="5760" w:hanging="360"/>
+      </w:pPr>
+      <w:rPr>
+        <w:rFonts w:ascii="Courier New" w:hAnsi="Courier New" w:cs="Courier New" w:hint="default"/>
+      </w:rPr>
+    </w:lvl>
+    <w:lvl w:ilvl="8" w:tplc="04100005" w:tentative="1">
+      <w:start w:val="1"/>
+      <w:numFmt w:val="bullet"/>
+      <w:lvlText w:val=""/>
+      <w:lvlJc w:val="left"/>
+      <w:pPr>
+        <w:ind w:left="6480" w:hanging="360"/>
+      </w:pPr>
+      <w:rPr>
+        <w:rFonts w:ascii="Wingdings" w:hAnsi="Wingdings" w:hint="default"/>
+      </w:rPr>
+    </w:lvl>
+  </w:abstractNum>
+  <w:abstractNum w:abstractNumId="25" w15:restartNumberingAfterBreak="0">
     <w:nsid w:val="13670D17"/>
     <w:multiLevelType w:val="hybridMultilevel"/>
     <w:tmpl w:val="97668916"/>
@@ -19709,7 +20562,7 @@
       </w:pPr>
     </w:lvl>
   </w:abstractNum>
-  <w:abstractNum w:abstractNumId="25" w15:restartNumberingAfterBreak="0">
+  <w:abstractNum w:abstractNumId="26" w15:restartNumberingAfterBreak="0">
     <w:nsid w:val="140117EF"/>
     <w:multiLevelType w:val="hybridMultilevel"/>
     <w:tmpl w:val="E11458FA"/>
@@ -19799,7 +20652,7 @@
       </w:pPr>
     </w:lvl>
   </w:abstractNum>
-  <w:abstractNum w:abstractNumId="26" w15:restartNumberingAfterBreak="0">
+  <w:abstractNum w:abstractNumId="27" w15:restartNumberingAfterBreak="0">
     <w:nsid w:val="144E2587"/>
     <w:multiLevelType w:val="hybridMultilevel"/>
     <w:tmpl w:val="7F72D3D8"/>
@@ -19890,7 +20743,7 @@
       </w:pPr>
     </w:lvl>
   </w:abstractNum>
-  <w:abstractNum w:abstractNumId="27" w15:restartNumberingAfterBreak="0">
+  <w:abstractNum w:abstractNumId="28" w15:restartNumberingAfterBreak="0">
     <w:nsid w:val="166A060E"/>
     <w:multiLevelType w:val="hybridMultilevel"/>
     <w:tmpl w:val="DE54B7D4"/>
@@ -19982,7 +20835,7 @@
       </w:pPr>
     </w:lvl>
   </w:abstractNum>
-  <w:abstractNum w:abstractNumId="28" w15:restartNumberingAfterBreak="0">
+  <w:abstractNum w:abstractNumId="29" w15:restartNumberingAfterBreak="0">
     <w:nsid w:val="17612A92"/>
     <w:multiLevelType w:val="hybridMultilevel"/>
     <w:tmpl w:val="A83478FE"/>
@@ -20072,7 +20925,7 @@
       </w:pPr>
     </w:lvl>
   </w:abstractNum>
-  <w:abstractNum w:abstractNumId="29" w15:restartNumberingAfterBreak="0">
+  <w:abstractNum w:abstractNumId="30" w15:restartNumberingAfterBreak="0">
     <w:nsid w:val="176A6AE9"/>
     <w:multiLevelType w:val="hybridMultilevel"/>
     <w:tmpl w:val="C130D710"/>
@@ -20162,7 +21015,7 @@
       </w:pPr>
     </w:lvl>
   </w:abstractNum>
-  <w:abstractNum w:abstractNumId="30" w15:restartNumberingAfterBreak="0">
+  <w:abstractNum w:abstractNumId="31" w15:restartNumberingAfterBreak="0">
     <w:nsid w:val="17B06EEF"/>
     <w:multiLevelType w:val="hybridMultilevel"/>
     <w:tmpl w:val="BC50CE02"/>
@@ -20254,7 +21107,7 @@
       </w:pPr>
     </w:lvl>
   </w:abstractNum>
-  <w:abstractNum w:abstractNumId="31" w15:restartNumberingAfterBreak="0">
+  <w:abstractNum w:abstractNumId="32" w15:restartNumberingAfterBreak="0">
     <w:nsid w:val="17FF5284"/>
     <w:multiLevelType w:val="hybridMultilevel"/>
     <w:tmpl w:val="D0120236"/>
@@ -20346,7 +21199,7 @@
       </w:pPr>
     </w:lvl>
   </w:abstractNum>
-  <w:abstractNum w:abstractNumId="32" w15:restartNumberingAfterBreak="0">
+  <w:abstractNum w:abstractNumId="33" w15:restartNumberingAfterBreak="0">
     <w:nsid w:val="18A77BBC"/>
     <w:multiLevelType w:val="hybridMultilevel"/>
     <w:tmpl w:val="55CC08A2"/>
@@ -20437,7 +21290,7 @@
       </w:pPr>
     </w:lvl>
   </w:abstractNum>
-  <w:abstractNum w:abstractNumId="33" w15:restartNumberingAfterBreak="0">
+  <w:abstractNum w:abstractNumId="34" w15:restartNumberingAfterBreak="0">
     <w:nsid w:val="191E4C9F"/>
     <w:multiLevelType w:val="hybridMultilevel"/>
     <w:tmpl w:val="B0E60D4A"/>
@@ -20528,7 +21381,7 @@
       </w:pPr>
     </w:lvl>
   </w:abstractNum>
-  <w:abstractNum w:abstractNumId="34" w15:restartNumberingAfterBreak="0">
+  <w:abstractNum w:abstractNumId="35" w15:restartNumberingAfterBreak="0">
     <w:nsid w:val="19D5428B"/>
     <w:multiLevelType w:val="hybridMultilevel"/>
     <w:tmpl w:val="23EC69C8"/>
@@ -20619,7 +21472,7 @@
       </w:pPr>
     </w:lvl>
   </w:abstractNum>
-  <w:abstractNum w:abstractNumId="35" w15:restartNumberingAfterBreak="0">
+  <w:abstractNum w:abstractNumId="36" w15:restartNumberingAfterBreak="0">
     <w:nsid w:val="1A084E03"/>
     <w:multiLevelType w:val="hybridMultilevel"/>
     <w:tmpl w:val="46C4335C"/>
@@ -20709,7 +21562,7 @@
       </w:pPr>
     </w:lvl>
   </w:abstractNum>
-  <w:abstractNum w:abstractNumId="36" w15:restartNumberingAfterBreak="0">
+  <w:abstractNum w:abstractNumId="37" w15:restartNumberingAfterBreak="0">
     <w:nsid w:val="1BFB1B80"/>
     <w:multiLevelType w:val="hybridMultilevel"/>
     <w:tmpl w:val="53E2741A"/>
@@ -20822,7 +21675,7 @@
       </w:rPr>
     </w:lvl>
   </w:abstractNum>
-  <w:abstractNum w:abstractNumId="37" w15:restartNumberingAfterBreak="0">
+  <w:abstractNum w:abstractNumId="38" w15:restartNumberingAfterBreak="0">
     <w:nsid w:val="1BFF4CCC"/>
     <w:multiLevelType w:val="hybridMultilevel"/>
     <w:tmpl w:val="B38EC3B6"/>
@@ -20912,7 +21765,7 @@
       </w:pPr>
     </w:lvl>
   </w:abstractNum>
-  <w:abstractNum w:abstractNumId="38" w15:restartNumberingAfterBreak="0">
+  <w:abstractNum w:abstractNumId="39" w15:restartNumberingAfterBreak="0">
     <w:nsid w:val="1DC66D86"/>
     <w:multiLevelType w:val="hybridMultilevel"/>
     <w:tmpl w:val="D8C21B36"/>
@@ -21003,7 +21856,93 @@
       </w:pPr>
     </w:lvl>
   </w:abstractNum>
-  <w:abstractNum w:abstractNumId="39" w15:restartNumberingAfterBreak="0">
+  <w:abstractNum w:abstractNumId="40" w15:restartNumberingAfterBreak="0">
+    <w:nsid w:val="1EA4316C"/>
+    <w:multiLevelType w:val="multilevel"/>
+    <w:tmpl w:val="0410001F"/>
+    <w:lvl w:ilvl="0">
+      <w:start w:val="1"/>
+      <w:numFmt w:val="decimal"/>
+      <w:lvlText w:val="%1."/>
+      <w:lvlJc w:val="left"/>
+      <w:pPr>
+        <w:ind w:left="1776" w:hanging="360"/>
+      </w:pPr>
+    </w:lvl>
+    <w:lvl w:ilvl="1">
+      <w:start w:val="1"/>
+      <w:numFmt w:val="decimal"/>
+      <w:lvlText w:val="%1.%2."/>
+      <w:lvlJc w:val="left"/>
+      <w:pPr>
+        <w:ind w:left="2208" w:hanging="432"/>
+      </w:pPr>
+    </w:lvl>
+    <w:lvl w:ilvl="2">
+      <w:start w:val="1"/>
+      <w:numFmt w:val="decimal"/>
+      <w:lvlText w:val="%1.%2.%3."/>
+      <w:lvlJc w:val="left"/>
+      <w:pPr>
+        <w:ind w:left="2640" w:hanging="504"/>
+      </w:pPr>
+    </w:lvl>
+    <w:lvl w:ilvl="3">
+      <w:start w:val="1"/>
+      <w:numFmt w:val="decimal"/>
+      <w:lvlText w:val="%1.%2.%3.%4."/>
+      <w:lvlJc w:val="left"/>
+      <w:pPr>
+        <w:ind w:left="3144" w:hanging="648"/>
+      </w:pPr>
+    </w:lvl>
+    <w:lvl w:ilvl="4">
+      <w:start w:val="1"/>
+      <w:numFmt w:val="decimal"/>
+      <w:lvlText w:val="%1.%2.%3.%4.%5."/>
+      <w:lvlJc w:val="left"/>
+      <w:pPr>
+        <w:ind w:left="3648" w:hanging="792"/>
+      </w:pPr>
+    </w:lvl>
+    <w:lvl w:ilvl="5">
+      <w:start w:val="1"/>
+      <w:numFmt w:val="decimal"/>
+      <w:lvlText w:val="%1.%2.%3.%4.%5.%6."/>
+      <w:lvlJc w:val="left"/>
+      <w:pPr>
+        <w:ind w:left="4152" w:hanging="936"/>
+      </w:pPr>
+    </w:lvl>
+    <w:lvl w:ilvl="6">
+      <w:start w:val="1"/>
+      <w:numFmt w:val="decimal"/>
+      <w:lvlText w:val="%1.%2.%3.%4.%5.%6.%7."/>
+      <w:lvlJc w:val="left"/>
+      <w:pPr>
+        <w:ind w:left="4656" w:hanging="1080"/>
+      </w:pPr>
+    </w:lvl>
+    <w:lvl w:ilvl="7">
+      <w:start w:val="1"/>
+      <w:numFmt w:val="decimal"/>
+      <w:lvlText w:val="%1.%2.%3.%4.%5.%6.%7.%8."/>
+      <w:lvlJc w:val="left"/>
+      <w:pPr>
+        <w:ind w:left="5160" w:hanging="1224"/>
+      </w:pPr>
+    </w:lvl>
+    <w:lvl w:ilvl="8">
+      <w:start w:val="1"/>
+      <w:numFmt w:val="decimal"/>
+      <w:lvlText w:val="%1.%2.%3.%4.%5.%6.%7.%8.%9."/>
+      <w:lvlJc w:val="left"/>
+      <w:pPr>
+        <w:ind w:left="5736" w:hanging="1440"/>
+      </w:pPr>
+    </w:lvl>
+  </w:abstractNum>
+  <w:abstractNum w:abstractNumId="41" w15:restartNumberingAfterBreak="0">
     <w:nsid w:val="1F1E0BB7"/>
     <w:multiLevelType w:val="hybridMultilevel"/>
     <w:tmpl w:val="46046ADE"/>
@@ -21095,7 +22034,7 @@
       </w:pPr>
     </w:lvl>
   </w:abstractNum>
-  <w:abstractNum w:abstractNumId="40" w15:restartNumberingAfterBreak="0">
+  <w:abstractNum w:abstractNumId="42" w15:restartNumberingAfterBreak="0">
     <w:nsid w:val="1F96048C"/>
     <w:multiLevelType w:val="hybridMultilevel"/>
     <w:tmpl w:val="10168C6E"/>
@@ -21186,7 +22125,7 @@
       </w:pPr>
     </w:lvl>
   </w:abstractNum>
-  <w:abstractNum w:abstractNumId="41" w15:restartNumberingAfterBreak="0">
+  <w:abstractNum w:abstractNumId="43" w15:restartNumberingAfterBreak="0">
     <w:nsid w:val="1F966768"/>
     <w:multiLevelType w:val="hybridMultilevel"/>
     <w:tmpl w:val="1E5CF618"/>
@@ -21277,7 +22216,7 @@
       </w:pPr>
     </w:lvl>
   </w:abstractNum>
-  <w:abstractNum w:abstractNumId="42" w15:restartNumberingAfterBreak="0">
+  <w:abstractNum w:abstractNumId="44" w15:restartNumberingAfterBreak="0">
     <w:nsid w:val="1FE4332E"/>
     <w:multiLevelType w:val="hybridMultilevel"/>
     <w:tmpl w:val="47C24770"/>
@@ -21368,7 +22307,7 @@
       </w:pPr>
     </w:lvl>
   </w:abstractNum>
-  <w:abstractNum w:abstractNumId="43" w15:restartNumberingAfterBreak="0">
+  <w:abstractNum w:abstractNumId="45" w15:restartNumberingAfterBreak="0">
     <w:nsid w:val="20481D95"/>
     <w:multiLevelType w:val="hybridMultilevel"/>
     <w:tmpl w:val="7F72D3D8"/>
@@ -21459,7 +22398,7 @@
       </w:pPr>
     </w:lvl>
   </w:abstractNum>
-  <w:abstractNum w:abstractNumId="44" w15:restartNumberingAfterBreak="0">
+  <w:abstractNum w:abstractNumId="46" w15:restartNumberingAfterBreak="0">
     <w:nsid w:val="234E23F1"/>
     <w:multiLevelType w:val="hybridMultilevel"/>
     <w:tmpl w:val="FBD22D80"/>
@@ -21550,7 +22489,7 @@
       </w:pPr>
     </w:lvl>
   </w:abstractNum>
-  <w:abstractNum w:abstractNumId="45" w15:restartNumberingAfterBreak="0">
+  <w:abstractNum w:abstractNumId="47" w15:restartNumberingAfterBreak="0">
     <w:nsid w:val="23DC7A45"/>
     <w:multiLevelType w:val="hybridMultilevel"/>
     <w:tmpl w:val="D3668260"/>
@@ -21644,7 +22583,7 @@
       </w:pPr>
     </w:lvl>
   </w:abstractNum>
-  <w:abstractNum w:abstractNumId="46" w15:restartNumberingAfterBreak="0">
+  <w:abstractNum w:abstractNumId="48" w15:restartNumberingAfterBreak="0">
     <w:nsid w:val="24B62443"/>
     <w:multiLevelType w:val="hybridMultilevel"/>
     <w:tmpl w:val="BDE825AA"/>
@@ -21734,7 +22673,7 @@
       </w:pPr>
     </w:lvl>
   </w:abstractNum>
-  <w:abstractNum w:abstractNumId="47" w15:restartNumberingAfterBreak="0">
+  <w:abstractNum w:abstractNumId="49" w15:restartNumberingAfterBreak="0">
     <w:nsid w:val="258E7D32"/>
     <w:multiLevelType w:val="hybridMultilevel"/>
     <w:tmpl w:val="E11458FA"/>
@@ -21824,7 +22763,7 @@
       </w:pPr>
     </w:lvl>
   </w:abstractNum>
-  <w:abstractNum w:abstractNumId="48" w15:restartNumberingAfterBreak="0">
+  <w:abstractNum w:abstractNumId="50" w15:restartNumberingAfterBreak="0">
     <w:nsid w:val="264610DC"/>
     <w:multiLevelType w:val="hybridMultilevel"/>
     <w:tmpl w:val="D2522AA6"/>
@@ -21937,7 +22876,7 @@
       </w:rPr>
     </w:lvl>
   </w:abstractNum>
-  <w:abstractNum w:abstractNumId="49" w15:restartNumberingAfterBreak="0">
+  <w:abstractNum w:abstractNumId="51" w15:restartNumberingAfterBreak="0">
     <w:nsid w:val="2A751278"/>
     <w:multiLevelType w:val="hybridMultilevel"/>
     <w:tmpl w:val="FD40482E"/>
@@ -22032,7 +22971,7 @@
       </w:pPr>
     </w:lvl>
   </w:abstractNum>
-  <w:abstractNum w:abstractNumId="50" w15:restartNumberingAfterBreak="0">
+  <w:abstractNum w:abstractNumId="52" w15:restartNumberingAfterBreak="0">
     <w:nsid w:val="2A8C73BE"/>
     <w:multiLevelType w:val="hybridMultilevel"/>
     <w:tmpl w:val="4378BFB4"/>
@@ -22124,7 +23063,7 @@
       </w:pPr>
     </w:lvl>
   </w:abstractNum>
-  <w:abstractNum w:abstractNumId="51" w15:restartNumberingAfterBreak="0">
+  <w:abstractNum w:abstractNumId="53" w15:restartNumberingAfterBreak="0">
     <w:nsid w:val="2ADF6501"/>
     <w:multiLevelType w:val="hybridMultilevel"/>
     <w:tmpl w:val="0602D9F4"/>
@@ -22237,7 +23176,7 @@
       </w:rPr>
     </w:lvl>
   </w:abstractNum>
-  <w:abstractNum w:abstractNumId="52" w15:restartNumberingAfterBreak="0">
+  <w:abstractNum w:abstractNumId="54" w15:restartNumberingAfterBreak="0">
     <w:nsid w:val="2B3D76B6"/>
     <w:multiLevelType w:val="hybridMultilevel"/>
     <w:tmpl w:val="A86E0302"/>
@@ -22327,7 +23266,7 @@
       </w:pPr>
     </w:lvl>
   </w:abstractNum>
-  <w:abstractNum w:abstractNumId="53" w15:restartNumberingAfterBreak="0">
+  <w:abstractNum w:abstractNumId="55" w15:restartNumberingAfterBreak="0">
     <w:nsid w:val="2BF809EA"/>
     <w:multiLevelType w:val="hybridMultilevel"/>
     <w:tmpl w:val="148CB49A"/>
@@ -22419,7 +23358,7 @@
       </w:pPr>
     </w:lvl>
   </w:abstractNum>
-  <w:abstractNum w:abstractNumId="54" w15:restartNumberingAfterBreak="0">
+  <w:abstractNum w:abstractNumId="56" w15:restartNumberingAfterBreak="0">
     <w:nsid w:val="2C4344D7"/>
     <w:multiLevelType w:val="hybridMultilevel"/>
     <w:tmpl w:val="0F2C6028"/>
@@ -22509,7 +23448,7 @@
       </w:pPr>
     </w:lvl>
   </w:abstractNum>
-  <w:abstractNum w:abstractNumId="55" w15:restartNumberingAfterBreak="0">
+  <w:abstractNum w:abstractNumId="57" w15:restartNumberingAfterBreak="0">
     <w:nsid w:val="2FD71968"/>
     <w:multiLevelType w:val="hybridMultilevel"/>
     <w:tmpl w:val="D8D4FB68"/>
@@ -22599,7 +23538,7 @@
       </w:pPr>
     </w:lvl>
   </w:abstractNum>
-  <w:abstractNum w:abstractNumId="56" w15:restartNumberingAfterBreak="0">
+  <w:abstractNum w:abstractNumId="58" w15:restartNumberingAfterBreak="0">
     <w:nsid w:val="301E2DA1"/>
     <w:multiLevelType w:val="hybridMultilevel"/>
     <w:tmpl w:val="4AC6F53A"/>
@@ -22691,7 +23630,7 @@
       </w:pPr>
     </w:lvl>
   </w:abstractNum>
-  <w:abstractNum w:abstractNumId="57" w15:restartNumberingAfterBreak="0">
+  <w:abstractNum w:abstractNumId="59" w15:restartNumberingAfterBreak="0">
     <w:nsid w:val="30C47A8E"/>
     <w:multiLevelType w:val="hybridMultilevel"/>
     <w:tmpl w:val="4AC6F53A"/>
@@ -22783,7 +23722,7 @@
       </w:pPr>
     </w:lvl>
   </w:abstractNum>
-  <w:abstractNum w:abstractNumId="58" w15:restartNumberingAfterBreak="0">
+  <w:abstractNum w:abstractNumId="60" w15:restartNumberingAfterBreak="0">
     <w:nsid w:val="3161117B"/>
     <w:multiLevelType w:val="hybridMultilevel"/>
     <w:tmpl w:val="D4B84C28"/>
@@ -22873,7 +23812,7 @@
       </w:pPr>
     </w:lvl>
   </w:abstractNum>
-  <w:abstractNum w:abstractNumId="59" w15:restartNumberingAfterBreak="0">
+  <w:abstractNum w:abstractNumId="61" w15:restartNumberingAfterBreak="0">
     <w:nsid w:val="33184E66"/>
     <w:multiLevelType w:val="hybridMultilevel"/>
     <w:tmpl w:val="7562B1F4"/>
@@ -22964,7 +23903,7 @@
       </w:pPr>
     </w:lvl>
   </w:abstractNum>
-  <w:abstractNum w:abstractNumId="60" w15:restartNumberingAfterBreak="0">
+  <w:abstractNum w:abstractNumId="62" w15:restartNumberingAfterBreak="0">
     <w:nsid w:val="33BA1C3E"/>
     <w:multiLevelType w:val="hybridMultilevel"/>
     <w:tmpl w:val="D3668260"/>
@@ -23058,7 +23997,120 @@
       </w:pPr>
     </w:lvl>
   </w:abstractNum>
-  <w:abstractNum w:abstractNumId="61" w15:restartNumberingAfterBreak="0">
+  <w:abstractNum w:abstractNumId="63" w15:restartNumberingAfterBreak="0">
+    <w:nsid w:val="346119F3"/>
+    <w:multiLevelType w:val="hybridMultilevel"/>
+    <w:tmpl w:val="5FB63C2A"/>
+    <w:lvl w:ilvl="0" w:tplc="04100001">
+      <w:start w:val="1"/>
+      <w:numFmt w:val="bullet"/>
+      <w:lvlText w:val=""/>
+      <w:lvlJc w:val="left"/>
+      <w:pPr>
+        <w:ind w:left="720" w:hanging="360"/>
+      </w:pPr>
+      <w:rPr>
+        <w:rFonts w:ascii="Symbol" w:hAnsi="Symbol" w:hint="default"/>
+      </w:rPr>
+    </w:lvl>
+    <w:lvl w:ilvl="1" w:tplc="04100003" w:tentative="1">
+      <w:start w:val="1"/>
+      <w:numFmt w:val="bullet"/>
+      <w:lvlText w:val="o"/>
+      <w:lvlJc w:val="left"/>
+      <w:pPr>
+        <w:ind w:left="1440" w:hanging="360"/>
+      </w:pPr>
+      <w:rPr>
+        <w:rFonts w:ascii="Courier New" w:hAnsi="Courier New" w:cs="Courier New" w:hint="default"/>
+      </w:rPr>
+    </w:lvl>
+    <w:lvl w:ilvl="2" w:tplc="04100005" w:tentative="1">
+      <w:start w:val="1"/>
+      <w:numFmt w:val="bullet"/>
+      <w:lvlText w:val=""/>
+      <w:lvlJc w:val="left"/>
+      <w:pPr>
+        <w:ind w:left="2160" w:hanging="360"/>
+      </w:pPr>
+      <w:rPr>
+        <w:rFonts w:ascii="Wingdings" w:hAnsi="Wingdings" w:hint="default"/>
+      </w:rPr>
+    </w:lvl>
+    <w:lvl w:ilvl="3" w:tplc="04100001" w:tentative="1">
+      <w:start w:val="1"/>
+      <w:numFmt w:val="bullet"/>
+      <w:lvlText w:val=""/>
+      <w:lvlJc w:val="left"/>
+      <w:pPr>
+        <w:ind w:left="2880" w:hanging="360"/>
+      </w:pPr>
+      <w:rPr>
+        <w:rFonts w:ascii="Symbol" w:hAnsi="Symbol" w:hint="default"/>
+      </w:rPr>
+    </w:lvl>
+    <w:lvl w:ilvl="4" w:tplc="04100003" w:tentative="1">
+      <w:start w:val="1"/>
+      <w:numFmt w:val="bullet"/>
+      <w:lvlText w:val="o"/>
+      <w:lvlJc w:val="left"/>
+      <w:pPr>
+        <w:ind w:left="3600" w:hanging="360"/>
+      </w:pPr>
+      <w:rPr>
+        <w:rFonts w:ascii="Courier New" w:hAnsi="Courier New" w:cs="Courier New" w:hint="default"/>
+      </w:rPr>
+    </w:lvl>
+    <w:lvl w:ilvl="5" w:tplc="04100005" w:tentative="1">
+      <w:start w:val="1"/>
+      <w:numFmt w:val="bullet"/>
+      <w:lvlText w:val=""/>
+      <w:lvlJc w:val="left"/>
+      <w:pPr>
+        <w:ind w:left="4320" w:hanging="360"/>
+      </w:pPr>
+      <w:rPr>
+        <w:rFonts w:ascii="Wingdings" w:hAnsi="Wingdings" w:hint="default"/>
+      </w:rPr>
+    </w:lvl>
+    <w:lvl w:ilvl="6" w:tplc="04100001" w:tentative="1">
+      <w:start w:val="1"/>
+      <w:numFmt w:val="bullet"/>
+      <w:lvlText w:val=""/>
+      <w:lvlJc w:val="left"/>
+      <w:pPr>
+        <w:ind w:left="5040" w:hanging="360"/>
+      </w:pPr>
+      <w:rPr>
+        <w:rFonts w:ascii="Symbol" w:hAnsi="Symbol" w:hint="default"/>
+      </w:rPr>
+    </w:lvl>
+    <w:lvl w:ilvl="7" w:tplc="04100003" w:tentative="1">
+      <w:start w:val="1"/>
+      <w:numFmt w:val="bullet"/>
+      <w:lvlText w:val="o"/>
+      <w:lvlJc w:val="left"/>
+      <w:pPr>
+        <w:ind w:left="5760" w:hanging="360"/>
+      </w:pPr>
+      <w:rPr>
+        <w:rFonts w:ascii="Courier New" w:hAnsi="Courier New" w:cs="Courier New" w:hint="default"/>
+      </w:rPr>
+    </w:lvl>
+    <w:lvl w:ilvl="8" w:tplc="04100005" w:tentative="1">
+      <w:start w:val="1"/>
+      <w:numFmt w:val="bullet"/>
+      <w:lvlText w:val=""/>
+      <w:lvlJc w:val="left"/>
+      <w:pPr>
+        <w:ind w:left="6480" w:hanging="360"/>
+      </w:pPr>
+      <w:rPr>
+        <w:rFonts w:ascii="Wingdings" w:hAnsi="Wingdings" w:hint="default"/>
+      </w:rPr>
+    </w:lvl>
+  </w:abstractNum>
+  <w:abstractNum w:abstractNumId="64" w15:restartNumberingAfterBreak="0">
     <w:nsid w:val="35D90EA3"/>
     <w:multiLevelType w:val="hybridMultilevel"/>
     <w:tmpl w:val="89BA211C"/>
@@ -23171,7 +24223,7 @@
       </w:rPr>
     </w:lvl>
   </w:abstractNum>
-  <w:abstractNum w:abstractNumId="62" w15:restartNumberingAfterBreak="0">
+  <w:abstractNum w:abstractNumId="65" w15:restartNumberingAfterBreak="0">
     <w:nsid w:val="37E92FB8"/>
     <w:multiLevelType w:val="hybridMultilevel"/>
     <w:tmpl w:val="BD0AA1BA"/>
@@ -23284,7 +24336,7 @@
       </w:rPr>
     </w:lvl>
   </w:abstractNum>
-  <w:abstractNum w:abstractNumId="63" w15:restartNumberingAfterBreak="0">
+  <w:abstractNum w:abstractNumId="66" w15:restartNumberingAfterBreak="0">
     <w:nsid w:val="388804D3"/>
     <w:multiLevelType w:val="hybridMultilevel"/>
     <w:tmpl w:val="770C87A4"/>
@@ -23371,7 +24423,7 @@
       </w:pPr>
     </w:lvl>
   </w:abstractNum>
-  <w:abstractNum w:abstractNumId="64" w15:restartNumberingAfterBreak="0">
+  <w:abstractNum w:abstractNumId="67" w15:restartNumberingAfterBreak="0">
     <w:nsid w:val="39176926"/>
     <w:multiLevelType w:val="hybridMultilevel"/>
     <w:tmpl w:val="4A96F2A4"/>
@@ -23484,7 +24536,7 @@
       </w:rPr>
     </w:lvl>
   </w:abstractNum>
-  <w:abstractNum w:abstractNumId="65" w15:restartNumberingAfterBreak="0">
+  <w:abstractNum w:abstractNumId="68" w15:restartNumberingAfterBreak="0">
     <w:nsid w:val="39A24B5A"/>
     <w:multiLevelType w:val="hybridMultilevel"/>
     <w:tmpl w:val="2F82E110"/>
@@ -23574,7 +24626,7 @@
       </w:pPr>
     </w:lvl>
   </w:abstractNum>
-  <w:abstractNum w:abstractNumId="66" w15:restartNumberingAfterBreak="0">
+  <w:abstractNum w:abstractNumId="69" w15:restartNumberingAfterBreak="0">
     <w:nsid w:val="3DF10742"/>
     <w:multiLevelType w:val="hybridMultilevel"/>
     <w:tmpl w:val="7562B1F4"/>
@@ -23665,7 +24717,7 @@
       </w:pPr>
     </w:lvl>
   </w:abstractNum>
-  <w:abstractNum w:abstractNumId="67" w15:restartNumberingAfterBreak="0">
+  <w:abstractNum w:abstractNumId="70" w15:restartNumberingAfterBreak="0">
     <w:nsid w:val="3FA43223"/>
     <w:multiLevelType w:val="hybridMultilevel"/>
     <w:tmpl w:val="B38EC3B6"/>
@@ -23755,7 +24807,7 @@
       </w:pPr>
     </w:lvl>
   </w:abstractNum>
-  <w:abstractNum w:abstractNumId="68" w15:restartNumberingAfterBreak="0">
+  <w:abstractNum w:abstractNumId="71" w15:restartNumberingAfterBreak="0">
     <w:nsid w:val="405E0E09"/>
     <w:multiLevelType w:val="hybridMultilevel"/>
     <w:tmpl w:val="2C30B2FC"/>
@@ -23846,7 +24898,7 @@
       </w:pPr>
     </w:lvl>
   </w:abstractNum>
-  <w:abstractNum w:abstractNumId="69" w15:restartNumberingAfterBreak="0">
+  <w:abstractNum w:abstractNumId="72" w15:restartNumberingAfterBreak="0">
     <w:nsid w:val="40BB18F8"/>
     <w:multiLevelType w:val="hybridMultilevel"/>
     <w:tmpl w:val="4A1C7EDA"/>
@@ -23939,7 +24991,7 @@
       </w:pPr>
     </w:lvl>
   </w:abstractNum>
-  <w:abstractNum w:abstractNumId="70" w15:restartNumberingAfterBreak="0">
+  <w:abstractNum w:abstractNumId="73" w15:restartNumberingAfterBreak="0">
     <w:nsid w:val="41C8530A"/>
     <w:multiLevelType w:val="hybridMultilevel"/>
     <w:tmpl w:val="45A2A926"/>
@@ -24030,7 +25082,7 @@
       </w:pPr>
     </w:lvl>
   </w:abstractNum>
-  <w:abstractNum w:abstractNumId="71" w15:restartNumberingAfterBreak="0">
+  <w:abstractNum w:abstractNumId="74" w15:restartNumberingAfterBreak="0">
     <w:nsid w:val="41DA066D"/>
     <w:multiLevelType w:val="hybridMultilevel"/>
     <w:tmpl w:val="7F72D3D8"/>
@@ -24121,7 +25173,7 @@
       </w:pPr>
     </w:lvl>
   </w:abstractNum>
-  <w:abstractNum w:abstractNumId="72" w15:restartNumberingAfterBreak="0">
+  <w:abstractNum w:abstractNumId="75" w15:restartNumberingAfterBreak="0">
     <w:nsid w:val="42045698"/>
     <w:multiLevelType w:val="hybridMultilevel"/>
     <w:tmpl w:val="BEA41F34"/>
@@ -24211,7 +25263,7 @@
       </w:pPr>
     </w:lvl>
   </w:abstractNum>
-  <w:abstractNum w:abstractNumId="73" w15:restartNumberingAfterBreak="0">
+  <w:abstractNum w:abstractNumId="76" w15:restartNumberingAfterBreak="0">
     <w:nsid w:val="42736CC3"/>
     <w:multiLevelType w:val="hybridMultilevel"/>
     <w:tmpl w:val="55CC08A2"/>
@@ -24302,7 +25354,7 @@
       </w:pPr>
     </w:lvl>
   </w:abstractNum>
-  <w:abstractNum w:abstractNumId="74" w15:restartNumberingAfterBreak="0">
+  <w:abstractNum w:abstractNumId="77" w15:restartNumberingAfterBreak="0">
     <w:nsid w:val="434F7ECC"/>
     <w:multiLevelType w:val="hybridMultilevel"/>
     <w:tmpl w:val="C8307E06"/>
@@ -24394,7 +25446,7 @@
       </w:pPr>
     </w:lvl>
   </w:abstractNum>
-  <w:abstractNum w:abstractNumId="75" w15:restartNumberingAfterBreak="0">
+  <w:abstractNum w:abstractNumId="78" w15:restartNumberingAfterBreak="0">
     <w:nsid w:val="43513469"/>
     <w:multiLevelType w:val="hybridMultilevel"/>
     <w:tmpl w:val="B574A8D0"/>
@@ -24507,7 +25559,7 @@
       </w:rPr>
     </w:lvl>
   </w:abstractNum>
-  <w:abstractNum w:abstractNumId="76" w15:restartNumberingAfterBreak="0">
+  <w:abstractNum w:abstractNumId="79" w15:restartNumberingAfterBreak="0">
     <w:nsid w:val="43780566"/>
     <w:multiLevelType w:val="hybridMultilevel"/>
     <w:tmpl w:val="AA68DBD6"/>
@@ -24620,7 +25672,7 @@
       </w:rPr>
     </w:lvl>
   </w:abstractNum>
-  <w:abstractNum w:abstractNumId="77" w15:restartNumberingAfterBreak="0">
+  <w:abstractNum w:abstractNumId="80" w15:restartNumberingAfterBreak="0">
     <w:nsid w:val="43903B67"/>
     <w:multiLevelType w:val="hybridMultilevel"/>
     <w:tmpl w:val="F800A744"/>
@@ -24711,7 +25763,7 @@
       </w:pPr>
     </w:lvl>
   </w:abstractNum>
-  <w:abstractNum w:abstractNumId="78" w15:restartNumberingAfterBreak="0">
+  <w:abstractNum w:abstractNumId="81" w15:restartNumberingAfterBreak="0">
     <w:nsid w:val="44BF0D33"/>
     <w:multiLevelType w:val="hybridMultilevel"/>
     <w:tmpl w:val="0D84ED26"/>
@@ -24806,7 +25858,7 @@
       </w:pPr>
     </w:lvl>
   </w:abstractNum>
-  <w:abstractNum w:abstractNumId="79" w15:restartNumberingAfterBreak="0">
+  <w:abstractNum w:abstractNumId="82" w15:restartNumberingAfterBreak="0">
     <w:nsid w:val="485B00AE"/>
     <w:multiLevelType w:val="hybridMultilevel"/>
     <w:tmpl w:val="95B81870"/>
@@ -24897,7 +25949,7 @@
       </w:pPr>
     </w:lvl>
   </w:abstractNum>
-  <w:abstractNum w:abstractNumId="80" w15:restartNumberingAfterBreak="0">
+  <w:abstractNum w:abstractNumId="83" w15:restartNumberingAfterBreak="0">
     <w:nsid w:val="48BF07B5"/>
     <w:multiLevelType w:val="hybridMultilevel"/>
     <w:tmpl w:val="EB465EFE"/>
@@ -24989,7 +26041,7 @@
       </w:pPr>
     </w:lvl>
   </w:abstractNum>
-  <w:abstractNum w:abstractNumId="81" w15:restartNumberingAfterBreak="0">
+  <w:abstractNum w:abstractNumId="84" w15:restartNumberingAfterBreak="0">
     <w:nsid w:val="49B14ED6"/>
     <w:multiLevelType w:val="hybridMultilevel"/>
     <w:tmpl w:val="F800A744"/>
@@ -25080,7 +26132,7 @@
       </w:pPr>
     </w:lvl>
   </w:abstractNum>
-  <w:abstractNum w:abstractNumId="82" w15:restartNumberingAfterBreak="0">
+  <w:abstractNum w:abstractNumId="85" w15:restartNumberingAfterBreak="0">
     <w:nsid w:val="49D4182B"/>
     <w:multiLevelType w:val="hybridMultilevel"/>
     <w:tmpl w:val="47C24770"/>
@@ -25171,7 +26223,7 @@
       </w:pPr>
     </w:lvl>
   </w:abstractNum>
-  <w:abstractNum w:abstractNumId="83" w15:restartNumberingAfterBreak="0">
+  <w:abstractNum w:abstractNumId="86" w15:restartNumberingAfterBreak="0">
     <w:nsid w:val="4B333523"/>
     <w:multiLevelType w:val="hybridMultilevel"/>
     <w:tmpl w:val="ECAE602C"/>
@@ -25263,7 +26315,7 @@
       </w:pPr>
     </w:lvl>
   </w:abstractNum>
-  <w:abstractNum w:abstractNumId="84" w15:restartNumberingAfterBreak="0">
+  <w:abstractNum w:abstractNumId="87" w15:restartNumberingAfterBreak="0">
     <w:nsid w:val="510C0191"/>
     <w:multiLevelType w:val="hybridMultilevel"/>
     <w:tmpl w:val="8782E9A6"/>
@@ -25354,7 +26406,7 @@
       </w:pPr>
     </w:lvl>
   </w:abstractNum>
-  <w:abstractNum w:abstractNumId="85" w15:restartNumberingAfterBreak="0">
+  <w:abstractNum w:abstractNumId="88" w15:restartNumberingAfterBreak="0">
     <w:nsid w:val="519B7654"/>
     <w:multiLevelType w:val="hybridMultilevel"/>
     <w:tmpl w:val="03A8BD4E"/>
@@ -25449,7 +26501,7 @@
       </w:pPr>
     </w:lvl>
   </w:abstractNum>
-  <w:abstractNum w:abstractNumId="86" w15:restartNumberingAfterBreak="0">
+  <w:abstractNum w:abstractNumId="89" w15:restartNumberingAfterBreak="0">
     <w:nsid w:val="52DD2EA4"/>
     <w:multiLevelType w:val="hybridMultilevel"/>
     <w:tmpl w:val="10168C6E"/>
@@ -25540,7 +26592,7 @@
       </w:pPr>
     </w:lvl>
   </w:abstractNum>
-  <w:abstractNum w:abstractNumId="87" w15:restartNumberingAfterBreak="0">
+  <w:abstractNum w:abstractNumId="90" w15:restartNumberingAfterBreak="0">
     <w:nsid w:val="55CE19FE"/>
     <w:multiLevelType w:val="hybridMultilevel"/>
     <w:tmpl w:val="F78ECD18"/>
@@ -25635,7 +26687,7 @@
       </w:pPr>
     </w:lvl>
   </w:abstractNum>
-  <w:abstractNum w:abstractNumId="88" w15:restartNumberingAfterBreak="0">
+  <w:abstractNum w:abstractNumId="91" w15:restartNumberingAfterBreak="0">
     <w:nsid w:val="567F1991"/>
     <w:multiLevelType w:val="hybridMultilevel"/>
     <w:tmpl w:val="7F72D3D8"/>
@@ -25726,7 +26778,7 @@
       </w:pPr>
     </w:lvl>
   </w:abstractNum>
-  <w:abstractNum w:abstractNumId="89" w15:restartNumberingAfterBreak="0">
+  <w:abstractNum w:abstractNumId="92" w15:restartNumberingAfterBreak="0">
     <w:nsid w:val="56A1213E"/>
     <w:multiLevelType w:val="hybridMultilevel"/>
     <w:tmpl w:val="F800A744"/>
@@ -25817,7 +26869,7 @@
       </w:pPr>
     </w:lvl>
   </w:abstractNum>
-  <w:abstractNum w:abstractNumId="90" w15:restartNumberingAfterBreak="0">
+  <w:abstractNum w:abstractNumId="93" w15:restartNumberingAfterBreak="0">
     <w:nsid w:val="56F239E3"/>
     <w:multiLevelType w:val="hybridMultilevel"/>
     <w:tmpl w:val="CF9C326A"/>
@@ -25908,7 +26960,7 @@
       </w:pPr>
     </w:lvl>
   </w:abstractNum>
-  <w:abstractNum w:abstractNumId="91" w15:restartNumberingAfterBreak="0">
+  <w:abstractNum w:abstractNumId="94" w15:restartNumberingAfterBreak="0">
     <w:nsid w:val="57436E5C"/>
     <w:multiLevelType w:val="hybridMultilevel"/>
     <w:tmpl w:val="7E1A230E"/>
@@ -25999,7 +27051,7 @@
       </w:pPr>
     </w:lvl>
   </w:abstractNum>
-  <w:abstractNum w:abstractNumId="92" w15:restartNumberingAfterBreak="0">
+  <w:abstractNum w:abstractNumId="95" w15:restartNumberingAfterBreak="0">
     <w:nsid w:val="5871367B"/>
     <w:multiLevelType w:val="hybridMultilevel"/>
     <w:tmpl w:val="261C744A"/>
@@ -26089,7 +27141,7 @@
       </w:pPr>
     </w:lvl>
   </w:abstractNum>
-  <w:abstractNum w:abstractNumId="93" w15:restartNumberingAfterBreak="0">
+  <w:abstractNum w:abstractNumId="96" w15:restartNumberingAfterBreak="0">
     <w:nsid w:val="59293F5D"/>
     <w:multiLevelType w:val="hybridMultilevel"/>
     <w:tmpl w:val="6DDCE9D2"/>
@@ -26181,7 +27233,7 @@
       </w:pPr>
     </w:lvl>
   </w:abstractNum>
-  <w:abstractNum w:abstractNumId="94" w15:restartNumberingAfterBreak="0">
+  <w:abstractNum w:abstractNumId="97" w15:restartNumberingAfterBreak="0">
     <w:nsid w:val="5A745155"/>
     <w:multiLevelType w:val="hybridMultilevel"/>
     <w:tmpl w:val="F30CDCF0"/>
@@ -26294,7 +27346,7 @@
       </w:rPr>
     </w:lvl>
   </w:abstractNum>
-  <w:abstractNum w:abstractNumId="95" w15:restartNumberingAfterBreak="0">
+  <w:abstractNum w:abstractNumId="98" w15:restartNumberingAfterBreak="0">
     <w:nsid w:val="5B7D1288"/>
     <w:multiLevelType w:val="hybridMultilevel"/>
     <w:tmpl w:val="AE4E8F6E"/>
@@ -26386,7 +27438,7 @@
       </w:pPr>
     </w:lvl>
   </w:abstractNum>
-  <w:abstractNum w:abstractNumId="96" w15:restartNumberingAfterBreak="0">
+  <w:abstractNum w:abstractNumId="99" w15:restartNumberingAfterBreak="0">
     <w:nsid w:val="5D93142B"/>
     <w:multiLevelType w:val="hybridMultilevel"/>
     <w:tmpl w:val="D258F03A"/>
@@ -26499,7 +27551,7 @@
       </w:rPr>
     </w:lvl>
   </w:abstractNum>
-  <w:abstractNum w:abstractNumId="97" w15:restartNumberingAfterBreak="0">
+  <w:abstractNum w:abstractNumId="100" w15:restartNumberingAfterBreak="0">
     <w:nsid w:val="5F352C2F"/>
     <w:multiLevelType w:val="hybridMultilevel"/>
     <w:tmpl w:val="A86E0302"/>
@@ -26589,7 +27641,7 @@
       </w:pPr>
     </w:lvl>
   </w:abstractNum>
-  <w:abstractNum w:abstractNumId="98" w15:restartNumberingAfterBreak="0">
+  <w:abstractNum w:abstractNumId="101" w15:restartNumberingAfterBreak="0">
     <w:nsid w:val="5F5622D7"/>
     <w:multiLevelType w:val="hybridMultilevel"/>
     <w:tmpl w:val="790A0E92"/>
@@ -26680,7 +27732,7 @@
       </w:pPr>
     </w:lvl>
   </w:abstractNum>
-  <w:abstractNum w:abstractNumId="99" w15:restartNumberingAfterBreak="0">
+  <w:abstractNum w:abstractNumId="102" w15:restartNumberingAfterBreak="0">
     <w:nsid w:val="602656E2"/>
     <w:multiLevelType w:val="hybridMultilevel"/>
     <w:tmpl w:val="D8C21B36"/>
@@ -26771,7 +27823,7 @@
       </w:pPr>
     </w:lvl>
   </w:abstractNum>
-  <w:abstractNum w:abstractNumId="100" w15:restartNumberingAfterBreak="0">
+  <w:abstractNum w:abstractNumId="103" w15:restartNumberingAfterBreak="0">
     <w:nsid w:val="62343ABB"/>
     <w:multiLevelType w:val="hybridMultilevel"/>
     <w:tmpl w:val="6A2C7BBE"/>
@@ -26863,7 +27915,7 @@
       </w:pPr>
     </w:lvl>
   </w:abstractNum>
-  <w:abstractNum w:abstractNumId="101" w15:restartNumberingAfterBreak="0">
+  <w:abstractNum w:abstractNumId="104" w15:restartNumberingAfterBreak="0">
     <w:nsid w:val="62703783"/>
     <w:multiLevelType w:val="hybridMultilevel"/>
     <w:tmpl w:val="BC5C8E80"/>
@@ -26976,7 +28028,7 @@
       </w:rPr>
     </w:lvl>
   </w:abstractNum>
-  <w:abstractNum w:abstractNumId="102" w15:restartNumberingAfterBreak="0">
+  <w:abstractNum w:abstractNumId="105" w15:restartNumberingAfterBreak="0">
     <w:nsid w:val="63341D54"/>
     <w:multiLevelType w:val="hybridMultilevel"/>
     <w:tmpl w:val="75C68CAC"/>
@@ -27067,7 +28119,7 @@
       </w:pPr>
     </w:lvl>
   </w:abstractNum>
-  <w:abstractNum w:abstractNumId="103" w15:restartNumberingAfterBreak="0">
+  <w:abstractNum w:abstractNumId="106" w15:restartNumberingAfterBreak="0">
     <w:nsid w:val="677C4FF6"/>
     <w:multiLevelType w:val="hybridMultilevel"/>
     <w:tmpl w:val="C130D710"/>
@@ -27157,7 +28209,7 @@
       </w:pPr>
     </w:lvl>
   </w:abstractNum>
-  <w:abstractNum w:abstractNumId="104" w15:restartNumberingAfterBreak="0">
+  <w:abstractNum w:abstractNumId="107" w15:restartNumberingAfterBreak="0">
     <w:nsid w:val="68D34061"/>
     <w:multiLevelType w:val="hybridMultilevel"/>
     <w:tmpl w:val="F800A744"/>
@@ -27248,7 +28300,7 @@
       </w:pPr>
     </w:lvl>
   </w:abstractNum>
-  <w:abstractNum w:abstractNumId="105" w15:restartNumberingAfterBreak="0">
+  <w:abstractNum w:abstractNumId="108" w15:restartNumberingAfterBreak="0">
     <w:nsid w:val="6A4D4DBF"/>
     <w:multiLevelType w:val="hybridMultilevel"/>
     <w:tmpl w:val="B9686132"/>
@@ -27343,7 +28395,7 @@
       </w:pPr>
     </w:lvl>
   </w:abstractNum>
-  <w:abstractNum w:abstractNumId="106" w15:restartNumberingAfterBreak="0">
+  <w:abstractNum w:abstractNumId="109" w15:restartNumberingAfterBreak="0">
     <w:nsid w:val="6D7B5529"/>
     <w:multiLevelType w:val="hybridMultilevel"/>
     <w:tmpl w:val="7AA6BBE0"/>
@@ -27456,7 +28508,7 @@
       </w:rPr>
     </w:lvl>
   </w:abstractNum>
-  <w:abstractNum w:abstractNumId="107" w15:restartNumberingAfterBreak="0">
+  <w:abstractNum w:abstractNumId="110" w15:restartNumberingAfterBreak="0">
     <w:nsid w:val="6E9472EC"/>
     <w:multiLevelType w:val="hybridMultilevel"/>
     <w:tmpl w:val="4692CAEC"/>
@@ -27547,7 +28599,7 @@
       </w:pPr>
     </w:lvl>
   </w:abstractNum>
-  <w:abstractNum w:abstractNumId="108" w15:restartNumberingAfterBreak="0">
+  <w:abstractNum w:abstractNumId="111" w15:restartNumberingAfterBreak="0">
     <w:nsid w:val="70AD68AD"/>
     <w:multiLevelType w:val="hybridMultilevel"/>
     <w:tmpl w:val="F800A744"/>
@@ -27638,7 +28690,7 @@
       </w:pPr>
     </w:lvl>
   </w:abstractNum>
-  <w:abstractNum w:abstractNumId="109" w15:restartNumberingAfterBreak="0">
+  <w:abstractNum w:abstractNumId="112" w15:restartNumberingAfterBreak="0">
     <w:nsid w:val="71103D83"/>
     <w:multiLevelType w:val="hybridMultilevel"/>
     <w:tmpl w:val="CCA0ACA8"/>
@@ -27728,7 +28780,7 @@
       </w:pPr>
     </w:lvl>
   </w:abstractNum>
-  <w:abstractNum w:abstractNumId="110" w15:restartNumberingAfterBreak="0">
+  <w:abstractNum w:abstractNumId="113" w15:restartNumberingAfterBreak="0">
     <w:nsid w:val="71150DB1"/>
     <w:multiLevelType w:val="hybridMultilevel"/>
     <w:tmpl w:val="F1BA0104"/>
@@ -27819,7 +28871,7 @@
       </w:pPr>
     </w:lvl>
   </w:abstractNum>
-  <w:abstractNum w:abstractNumId="111" w15:restartNumberingAfterBreak="0">
+  <w:abstractNum w:abstractNumId="114" w15:restartNumberingAfterBreak="0">
     <w:nsid w:val="71883090"/>
     <w:multiLevelType w:val="hybridMultilevel"/>
     <w:tmpl w:val="4AC6F53A"/>
@@ -27911,7 +28963,7 @@
       </w:pPr>
     </w:lvl>
   </w:abstractNum>
-  <w:abstractNum w:abstractNumId="112" w15:restartNumberingAfterBreak="0">
+  <w:abstractNum w:abstractNumId="115" w15:restartNumberingAfterBreak="0">
     <w:nsid w:val="722004D8"/>
     <w:multiLevelType w:val="hybridMultilevel"/>
     <w:tmpl w:val="908261E8"/>
@@ -28002,7 +29054,7 @@
       </w:pPr>
     </w:lvl>
   </w:abstractNum>
-  <w:abstractNum w:abstractNumId="113" w15:restartNumberingAfterBreak="0">
+  <w:abstractNum w:abstractNumId="116" w15:restartNumberingAfterBreak="0">
     <w:nsid w:val="727709E8"/>
     <w:multiLevelType w:val="hybridMultilevel"/>
     <w:tmpl w:val="ECAE602C"/>
@@ -28094,7 +29146,7 @@
       </w:pPr>
     </w:lvl>
   </w:abstractNum>
-  <w:abstractNum w:abstractNumId="114" w15:restartNumberingAfterBreak="0">
+  <w:abstractNum w:abstractNumId="117" w15:restartNumberingAfterBreak="0">
     <w:nsid w:val="72FB530C"/>
     <w:multiLevelType w:val="hybridMultilevel"/>
     <w:tmpl w:val="54C0AB62"/>
@@ -28186,7 +29238,120 @@
       </w:pPr>
     </w:lvl>
   </w:abstractNum>
-  <w:abstractNum w:abstractNumId="115" w15:restartNumberingAfterBreak="0">
+  <w:abstractNum w:abstractNumId="118" w15:restartNumberingAfterBreak="0">
+    <w:nsid w:val="74954C71"/>
+    <w:multiLevelType w:val="hybridMultilevel"/>
+    <w:tmpl w:val="96C20588"/>
+    <w:lvl w:ilvl="0" w:tplc="04100001">
+      <w:start w:val="1"/>
+      <w:numFmt w:val="bullet"/>
+      <w:lvlText w:val=""/>
+      <w:lvlJc w:val="left"/>
+      <w:pPr>
+        <w:ind w:left="790" w:hanging="360"/>
+      </w:pPr>
+      <w:rPr>
+        <w:rFonts w:ascii="Symbol" w:hAnsi="Symbol" w:hint="default"/>
+      </w:rPr>
+    </w:lvl>
+    <w:lvl w:ilvl="1" w:tplc="04100003" w:tentative="1">
+      <w:start w:val="1"/>
+      <w:numFmt w:val="bullet"/>
+      <w:lvlText w:val="o"/>
+      <w:lvlJc w:val="left"/>
+      <w:pPr>
+        <w:ind w:left="1510" w:hanging="360"/>
+      </w:pPr>
+      <w:rPr>
+        <w:rFonts w:ascii="Courier New" w:hAnsi="Courier New" w:cs="Courier New" w:hint="default"/>
+      </w:rPr>
+    </w:lvl>
+    <w:lvl w:ilvl="2" w:tplc="04100005" w:tentative="1">
+      <w:start w:val="1"/>
+      <w:numFmt w:val="bullet"/>
+      <w:lvlText w:val=""/>
+      <w:lvlJc w:val="left"/>
+      <w:pPr>
+        <w:ind w:left="2230" w:hanging="360"/>
+      </w:pPr>
+      <w:rPr>
+        <w:rFonts w:ascii="Wingdings" w:hAnsi="Wingdings" w:hint="default"/>
+      </w:rPr>
+    </w:lvl>
+    <w:lvl w:ilvl="3" w:tplc="04100001" w:tentative="1">
+      <w:start w:val="1"/>
+      <w:numFmt w:val="bullet"/>
+      <w:lvlText w:val=""/>
+      <w:lvlJc w:val="left"/>
+      <w:pPr>
+        <w:ind w:left="2950" w:hanging="360"/>
+      </w:pPr>
+      <w:rPr>
+        <w:rFonts w:ascii="Symbol" w:hAnsi="Symbol" w:hint="default"/>
+      </w:rPr>
+    </w:lvl>
+    <w:lvl w:ilvl="4" w:tplc="04100003" w:tentative="1">
+      <w:start w:val="1"/>
+      <w:numFmt w:val="bullet"/>
+      <w:lvlText w:val="o"/>
+      <w:lvlJc w:val="left"/>
+      <w:pPr>
+        <w:ind w:left="3670" w:hanging="360"/>
+      </w:pPr>
+      <w:rPr>
+        <w:rFonts w:ascii="Courier New" w:hAnsi="Courier New" w:cs="Courier New" w:hint="default"/>
+      </w:rPr>
+    </w:lvl>
+    <w:lvl w:ilvl="5" w:tplc="04100005" w:tentative="1">
+      <w:start w:val="1"/>
+      <w:numFmt w:val="bullet"/>
+      <w:lvlText w:val=""/>
+      <w:lvlJc w:val="left"/>
+      <w:pPr>
+        <w:ind w:left="4390" w:hanging="360"/>
+      </w:pPr>
+      <w:rPr>
+        <w:rFonts w:ascii="Wingdings" w:hAnsi="Wingdings" w:hint="default"/>
+      </w:rPr>
+    </w:lvl>
+    <w:lvl w:ilvl="6" w:tplc="04100001" w:tentative="1">
+      <w:start w:val="1"/>
+      <w:numFmt w:val="bullet"/>
+      <w:lvlText w:val=""/>
+      <w:lvlJc w:val="left"/>
+      <w:pPr>
+        <w:ind w:left="5110" w:hanging="360"/>
+      </w:pPr>
+      <w:rPr>
+        <w:rFonts w:ascii="Symbol" w:hAnsi="Symbol" w:hint="default"/>
+      </w:rPr>
+    </w:lvl>
+    <w:lvl w:ilvl="7" w:tplc="04100003" w:tentative="1">
+      <w:start w:val="1"/>
+      <w:numFmt w:val="bullet"/>
+      <w:lvlText w:val="o"/>
+      <w:lvlJc w:val="left"/>
+      <w:pPr>
+        <w:ind w:left="5830" w:hanging="360"/>
+      </w:pPr>
+      <w:rPr>
+        <w:rFonts w:ascii="Courier New" w:hAnsi="Courier New" w:cs="Courier New" w:hint="default"/>
+      </w:rPr>
+    </w:lvl>
+    <w:lvl w:ilvl="8" w:tplc="04100005" w:tentative="1">
+      <w:start w:val="1"/>
+      <w:numFmt w:val="bullet"/>
+      <w:lvlText w:val=""/>
+      <w:lvlJc w:val="left"/>
+      <w:pPr>
+        <w:ind w:left="6550" w:hanging="360"/>
+      </w:pPr>
+      <w:rPr>
+        <w:rFonts w:ascii="Wingdings" w:hAnsi="Wingdings" w:hint="default"/>
+      </w:rPr>
+    </w:lvl>
+  </w:abstractNum>
+  <w:abstractNum w:abstractNumId="119" w15:restartNumberingAfterBreak="0">
     <w:nsid w:val="74B51268"/>
     <w:multiLevelType w:val="hybridMultilevel"/>
     <w:tmpl w:val="261C744A"/>
@@ -28276,7 +29441,7 @@
       </w:pPr>
     </w:lvl>
   </w:abstractNum>
-  <w:abstractNum w:abstractNumId="116" w15:restartNumberingAfterBreak="0">
+  <w:abstractNum w:abstractNumId="120" w15:restartNumberingAfterBreak="0">
     <w:nsid w:val="756A3977"/>
     <w:multiLevelType w:val="hybridMultilevel"/>
     <w:tmpl w:val="DDD8399E"/>
@@ -28366,7 +29531,7 @@
       </w:pPr>
     </w:lvl>
   </w:abstractNum>
-  <w:abstractNum w:abstractNumId="117" w15:restartNumberingAfterBreak="0">
+  <w:abstractNum w:abstractNumId="121" w15:restartNumberingAfterBreak="0">
     <w:nsid w:val="75A45D32"/>
     <w:multiLevelType w:val="hybridMultilevel"/>
     <w:tmpl w:val="15FA9DF4"/>
@@ -28457,7 +29622,7 @@
       </w:pPr>
     </w:lvl>
   </w:abstractNum>
-  <w:abstractNum w:abstractNumId="118" w15:restartNumberingAfterBreak="0">
+  <w:abstractNum w:abstractNumId="122" w15:restartNumberingAfterBreak="0">
     <w:nsid w:val="77C21226"/>
     <w:multiLevelType w:val="hybridMultilevel"/>
     <w:tmpl w:val="02027558"/>
@@ -28548,7 +29713,7 @@
       </w:pPr>
     </w:lvl>
   </w:abstractNum>
-  <w:abstractNum w:abstractNumId="119" w15:restartNumberingAfterBreak="0">
+  <w:abstractNum w:abstractNumId="123" w15:restartNumberingAfterBreak="0">
     <w:nsid w:val="784138AE"/>
     <w:multiLevelType w:val="hybridMultilevel"/>
     <w:tmpl w:val="EF6CC644"/>
@@ -28639,7 +29804,120 @@
       </w:pPr>
     </w:lvl>
   </w:abstractNum>
-  <w:abstractNum w:abstractNumId="120" w15:restartNumberingAfterBreak="0">
+  <w:abstractNum w:abstractNumId="124" w15:restartNumberingAfterBreak="0">
+    <w:nsid w:val="78D5571F"/>
+    <w:multiLevelType w:val="hybridMultilevel"/>
+    <w:tmpl w:val="ECBC6D18"/>
+    <w:lvl w:ilvl="0" w:tplc="04100001">
+      <w:start w:val="1"/>
+      <w:numFmt w:val="bullet"/>
+      <w:lvlText w:val=""/>
+      <w:lvlJc w:val="left"/>
+      <w:pPr>
+        <w:ind w:left="720" w:hanging="360"/>
+      </w:pPr>
+      <w:rPr>
+        <w:rFonts w:ascii="Symbol" w:hAnsi="Symbol" w:hint="default"/>
+      </w:rPr>
+    </w:lvl>
+    <w:lvl w:ilvl="1" w:tplc="04100003" w:tentative="1">
+      <w:start w:val="1"/>
+      <w:numFmt w:val="bullet"/>
+      <w:lvlText w:val="o"/>
+      <w:lvlJc w:val="left"/>
+      <w:pPr>
+        <w:ind w:left="1440" w:hanging="360"/>
+      </w:pPr>
+      <w:rPr>
+        <w:rFonts w:ascii="Courier New" w:hAnsi="Courier New" w:cs="Courier New" w:hint="default"/>
+      </w:rPr>
+    </w:lvl>
+    <w:lvl w:ilvl="2" w:tplc="04100005" w:tentative="1">
+      <w:start w:val="1"/>
+      <w:numFmt w:val="bullet"/>
+      <w:lvlText w:val=""/>
+      <w:lvlJc w:val="left"/>
+      <w:pPr>
+        <w:ind w:left="2160" w:hanging="360"/>
+      </w:pPr>
+      <w:rPr>
+        <w:rFonts w:ascii="Wingdings" w:hAnsi="Wingdings" w:hint="default"/>
+      </w:rPr>
+    </w:lvl>
+    <w:lvl w:ilvl="3" w:tplc="04100001" w:tentative="1">
+      <w:start w:val="1"/>
+      <w:numFmt w:val="bullet"/>
+      <w:lvlText w:val=""/>
+      <w:lvlJc w:val="left"/>
+      <w:pPr>
+        <w:ind w:left="2880" w:hanging="360"/>
+      </w:pPr>
+      <w:rPr>
+        <w:rFonts w:ascii="Symbol" w:hAnsi="Symbol" w:hint="default"/>
+      </w:rPr>
+    </w:lvl>
+    <w:lvl w:ilvl="4" w:tplc="04100003" w:tentative="1">
+      <w:start w:val="1"/>
+      <w:numFmt w:val="bullet"/>
+      <w:lvlText w:val="o"/>
+      <w:lvlJc w:val="left"/>
+      <w:pPr>
+        <w:ind w:left="3600" w:hanging="360"/>
+      </w:pPr>
+      <w:rPr>
+        <w:rFonts w:ascii="Courier New" w:hAnsi="Courier New" w:cs="Courier New" w:hint="default"/>
+      </w:rPr>
+    </w:lvl>
+    <w:lvl w:ilvl="5" w:tplc="04100005" w:tentative="1">
+      <w:start w:val="1"/>
+      <w:numFmt w:val="bullet"/>
+      <w:lvlText w:val=""/>
+      <w:lvlJc w:val="left"/>
+      <w:pPr>
+        <w:ind w:left="4320" w:hanging="360"/>
+      </w:pPr>
+      <w:rPr>
+        <w:rFonts w:ascii="Wingdings" w:hAnsi="Wingdings" w:hint="default"/>
+      </w:rPr>
+    </w:lvl>
+    <w:lvl w:ilvl="6" w:tplc="04100001" w:tentative="1">
+      <w:start w:val="1"/>
+      <w:numFmt w:val="bullet"/>
+      <w:lvlText w:val=""/>
+      <w:lvlJc w:val="left"/>
+      <w:pPr>
+        <w:ind w:left="5040" w:hanging="360"/>
+      </w:pPr>
+      <w:rPr>
+        <w:rFonts w:ascii="Symbol" w:hAnsi="Symbol" w:hint="default"/>
+      </w:rPr>
+    </w:lvl>
+    <w:lvl w:ilvl="7" w:tplc="04100003" w:tentative="1">
+      <w:start w:val="1"/>
+      <w:numFmt w:val="bullet"/>
+      <w:lvlText w:val="o"/>
+      <w:lvlJc w:val="left"/>
+      <w:pPr>
+        <w:ind w:left="5760" w:hanging="360"/>
+      </w:pPr>
+      <w:rPr>
+        <w:rFonts w:ascii="Courier New" w:hAnsi="Courier New" w:cs="Courier New" w:hint="default"/>
+      </w:rPr>
+    </w:lvl>
+    <w:lvl w:ilvl="8" w:tplc="04100005" w:tentative="1">
+      <w:start w:val="1"/>
+      <w:numFmt w:val="bullet"/>
+      <w:lvlText w:val=""/>
+      <w:lvlJc w:val="left"/>
+      <w:pPr>
+        <w:ind w:left="6480" w:hanging="360"/>
+      </w:pPr>
+      <w:rPr>
+        <w:rFonts w:ascii="Wingdings" w:hAnsi="Wingdings" w:hint="default"/>
+      </w:rPr>
+    </w:lvl>
+  </w:abstractNum>
+  <w:abstractNum w:abstractNumId="125" w15:restartNumberingAfterBreak="0">
     <w:nsid w:val="78DA083E"/>
     <w:multiLevelType w:val="hybridMultilevel"/>
     <w:tmpl w:val="F800A744"/>
@@ -28730,7 +30008,7 @@
       </w:pPr>
     </w:lvl>
   </w:abstractNum>
-  <w:abstractNum w:abstractNumId="121" w15:restartNumberingAfterBreak="0">
+  <w:abstractNum w:abstractNumId="126" w15:restartNumberingAfterBreak="0">
     <w:nsid w:val="7B6E0571"/>
     <w:multiLevelType w:val="hybridMultilevel"/>
     <w:tmpl w:val="9B7C6EE0"/>
@@ -28821,7 +30099,7 @@
       </w:pPr>
     </w:lvl>
   </w:abstractNum>
-  <w:abstractNum w:abstractNumId="122" w15:restartNumberingAfterBreak="0">
+  <w:abstractNum w:abstractNumId="127" w15:restartNumberingAfterBreak="0">
     <w:nsid w:val="7B7878BB"/>
     <w:multiLevelType w:val="hybridMultilevel"/>
     <w:tmpl w:val="CCA0ACA8"/>
@@ -28911,10 +30189,10 @@
       </w:pPr>
     </w:lvl>
   </w:abstractNum>
-  <w:abstractNum w:abstractNumId="123" w15:restartNumberingAfterBreak="0">
+  <w:abstractNum w:abstractNumId="128" w15:restartNumberingAfterBreak="0">
     <w:nsid w:val="7D087725"/>
     <w:multiLevelType w:val="multilevel"/>
-    <w:tmpl w:val="DDB87FF8"/>
+    <w:tmpl w:val="946C96A2"/>
     <w:lvl w:ilvl="0">
       <w:start w:val="1"/>
       <w:numFmt w:val="decimal"/>
@@ -29025,7 +30303,7 @@
       </w:rPr>
     </w:lvl>
   </w:abstractNum>
-  <w:abstractNum w:abstractNumId="124" w15:restartNumberingAfterBreak="0">
+  <w:abstractNum w:abstractNumId="129" w15:restartNumberingAfterBreak="0">
     <w:nsid w:val="7DA335E7"/>
     <w:multiLevelType w:val="hybridMultilevel"/>
     <w:tmpl w:val="3E385852"/>
@@ -29116,7 +30394,7 @@
       </w:pPr>
     </w:lvl>
   </w:abstractNum>
-  <w:abstractNum w:abstractNumId="125" w15:restartNumberingAfterBreak="0">
+  <w:abstractNum w:abstractNumId="130" w15:restartNumberingAfterBreak="0">
     <w:nsid w:val="7EAB3DF1"/>
     <w:multiLevelType w:val="hybridMultilevel"/>
     <w:tmpl w:val="7BEEFAA0"/>
@@ -29208,7 +30486,7 @@
       </w:pPr>
     </w:lvl>
   </w:abstractNum>
-  <w:abstractNum w:abstractNumId="126" w15:restartNumberingAfterBreak="0">
+  <w:abstractNum w:abstractNumId="131" w15:restartNumberingAfterBreak="0">
     <w:nsid w:val="7F181E3D"/>
     <w:multiLevelType w:val="hybridMultilevel"/>
     <w:tmpl w:val="96945234"/>
@@ -29300,7 +30578,7 @@
       </w:pPr>
     </w:lvl>
   </w:abstractNum>
-  <w:abstractNum w:abstractNumId="127" w15:restartNumberingAfterBreak="0">
+  <w:abstractNum w:abstractNumId="132" w15:restartNumberingAfterBreak="0">
     <w:nsid w:val="7F2207BF"/>
     <w:multiLevelType w:val="hybridMultilevel"/>
     <w:tmpl w:val="B38EC3B6"/>
@@ -29390,7 +30668,7 @@
       </w:pPr>
     </w:lvl>
   </w:abstractNum>
-  <w:abstractNum w:abstractNumId="128" w15:restartNumberingAfterBreak="0">
+  <w:abstractNum w:abstractNumId="133" w15:restartNumberingAfterBreak="0">
     <w:nsid w:val="7F7205CD"/>
     <w:multiLevelType w:val="hybridMultilevel"/>
     <w:tmpl w:val="9642F42C"/>
@@ -29503,7 +30781,7 @@
       </w:rPr>
     </w:lvl>
   </w:abstractNum>
-  <w:abstractNum w:abstractNumId="129" w15:restartNumberingAfterBreak="0">
+  <w:abstractNum w:abstractNumId="134" w15:restartNumberingAfterBreak="0">
     <w:nsid w:val="7FE3016F"/>
     <w:multiLevelType w:val="hybridMultilevel"/>
     <w:tmpl w:val="399EB6F4"/>
@@ -29595,61 +30873,61 @@
     </w:lvl>
   </w:abstractNum>
   <w:num w:numId="1" w16cid:durableId="847403700">
-    <w:abstractNumId w:val="123"/>
+    <w:abstractNumId w:val="128"/>
   </w:num>
   <w:num w:numId="2" w16cid:durableId="510145256">
-    <w:abstractNumId w:val="63"/>
+    <w:abstractNumId w:val="66"/>
   </w:num>
   <w:num w:numId="3" w16cid:durableId="970671724">
-    <w:abstractNumId w:val="106"/>
+    <w:abstractNumId w:val="109"/>
   </w:num>
   <w:num w:numId="4" w16cid:durableId="1851289838">
-    <w:abstractNumId w:val="51"/>
+    <w:abstractNumId w:val="53"/>
   </w:num>
   <w:num w:numId="5" w16cid:durableId="995180665">
-    <w:abstractNumId w:val="25"/>
+    <w:abstractNumId w:val="26"/>
   </w:num>
   <w:num w:numId="6" w16cid:durableId="1986618091">
     <w:abstractNumId w:val="19"/>
   </w:num>
   <w:num w:numId="7" w16cid:durableId="1748071443">
-    <w:abstractNumId w:val="75"/>
+    <w:abstractNumId w:val="78"/>
   </w:num>
   <w:num w:numId="8" w16cid:durableId="1637562803">
-    <w:abstractNumId w:val="102"/>
+    <w:abstractNumId w:val="105"/>
   </w:num>
   <w:num w:numId="9" w16cid:durableId="931938063">
-    <w:abstractNumId w:val="115"/>
+    <w:abstractNumId w:val="119"/>
   </w:num>
   <w:num w:numId="10" w16cid:durableId="1474786625">
-    <w:abstractNumId w:val="34"/>
+    <w:abstractNumId w:val="35"/>
   </w:num>
   <w:num w:numId="11" w16cid:durableId="1096095925">
-    <w:abstractNumId w:val="122"/>
+    <w:abstractNumId w:val="127"/>
   </w:num>
   <w:num w:numId="12" w16cid:durableId="921911518">
-    <w:abstractNumId w:val="74"/>
+    <w:abstractNumId w:val="77"/>
   </w:num>
   <w:num w:numId="13" w16cid:durableId="174998159">
     <w:abstractNumId w:val="22"/>
   </w:num>
   <w:num w:numId="14" w16cid:durableId="28141165">
+    <w:abstractNumId w:val="91"/>
+  </w:num>
+  <w:num w:numId="15" w16cid:durableId="1050609858">
+    <w:abstractNumId w:val="51"/>
+  </w:num>
+  <w:num w:numId="16" w16cid:durableId="1903832696">
+    <w:abstractNumId w:val="101"/>
+  </w:num>
+  <w:num w:numId="17" w16cid:durableId="1443497414">
     <w:abstractNumId w:val="88"/>
   </w:num>
-  <w:num w:numId="15" w16cid:durableId="1050609858">
-    <w:abstractNumId w:val="49"/>
-  </w:num>
-  <w:num w:numId="16" w16cid:durableId="1903832696">
-    <w:abstractNumId w:val="98"/>
-  </w:num>
-  <w:num w:numId="17" w16cid:durableId="1443497414">
-    <w:abstractNumId w:val="85"/>
-  </w:num>
   <w:num w:numId="18" w16cid:durableId="868833919">
-    <w:abstractNumId w:val="124"/>
+    <w:abstractNumId w:val="129"/>
   </w:num>
   <w:num w:numId="19" w16cid:durableId="1762919066">
-    <w:abstractNumId w:val="82"/>
+    <w:abstractNumId w:val="85"/>
   </w:num>
   <w:num w:numId="20" w16cid:durableId="1139565981">
     <w:abstractNumId w:val="8"/>
@@ -29658,76 +30936,76 @@
     <w:abstractNumId w:val="21"/>
   </w:num>
   <w:num w:numId="22" w16cid:durableId="417292943">
-    <w:abstractNumId w:val="119"/>
+    <w:abstractNumId w:val="123"/>
   </w:num>
   <w:num w:numId="23" w16cid:durableId="2033337128">
     <w:abstractNumId w:val="16"/>
   </w:num>
   <w:num w:numId="24" w16cid:durableId="2096708486">
-    <w:abstractNumId w:val="90"/>
+    <w:abstractNumId w:val="93"/>
   </w:num>
   <w:num w:numId="25" w16cid:durableId="598758141">
-    <w:abstractNumId w:val="121"/>
+    <w:abstractNumId w:val="126"/>
   </w:num>
   <w:num w:numId="26" w16cid:durableId="963464266">
     <w:abstractNumId w:val="11"/>
   </w:num>
   <w:num w:numId="27" w16cid:durableId="85808859">
-    <w:abstractNumId w:val="37"/>
+    <w:abstractNumId w:val="38"/>
   </w:num>
   <w:num w:numId="28" w16cid:durableId="1233539375">
-    <w:abstractNumId w:val="72"/>
+    <w:abstractNumId w:val="75"/>
   </w:num>
   <w:num w:numId="29" w16cid:durableId="1603030185">
-    <w:abstractNumId w:val="58"/>
+    <w:abstractNumId w:val="60"/>
   </w:num>
   <w:num w:numId="30" w16cid:durableId="1437483520">
-    <w:abstractNumId w:val="120"/>
+    <w:abstractNumId w:val="125"/>
   </w:num>
   <w:num w:numId="31" w16cid:durableId="856429921">
-    <w:abstractNumId w:val="100"/>
+    <w:abstractNumId w:val="103"/>
   </w:num>
   <w:num w:numId="32" w16cid:durableId="275062606">
-    <w:abstractNumId w:val="108"/>
+    <w:abstractNumId w:val="111"/>
   </w:num>
   <w:num w:numId="33" w16cid:durableId="1675451893">
-    <w:abstractNumId w:val="83"/>
+    <w:abstractNumId w:val="86"/>
   </w:num>
   <w:num w:numId="34" w16cid:durableId="924144620">
-    <w:abstractNumId w:val="73"/>
+    <w:abstractNumId w:val="76"/>
   </w:num>
   <w:num w:numId="35" w16cid:durableId="1942834748">
     <w:abstractNumId w:val="15"/>
   </w:num>
   <w:num w:numId="36" w16cid:durableId="1022589112">
-    <w:abstractNumId w:val="114"/>
+    <w:abstractNumId w:val="117"/>
   </w:num>
   <w:num w:numId="37" w16cid:durableId="1294555704">
-    <w:abstractNumId w:val="127"/>
+    <w:abstractNumId w:val="132"/>
   </w:num>
   <w:num w:numId="38" w16cid:durableId="2145155635">
-    <w:abstractNumId w:val="89"/>
+    <w:abstractNumId w:val="92"/>
   </w:num>
   <w:num w:numId="39" w16cid:durableId="207300230">
-    <w:abstractNumId w:val="77"/>
+    <w:abstractNumId w:val="80"/>
   </w:num>
   <w:num w:numId="40" w16cid:durableId="2052416659">
-    <w:abstractNumId w:val="31"/>
+    <w:abstractNumId w:val="32"/>
   </w:num>
   <w:num w:numId="41" w16cid:durableId="2052413549">
     <w:abstractNumId w:val="7"/>
   </w:num>
   <w:num w:numId="42" w16cid:durableId="749891669">
-    <w:abstractNumId w:val="67"/>
+    <w:abstractNumId w:val="70"/>
   </w:num>
   <w:num w:numId="43" w16cid:durableId="676856154">
-    <w:abstractNumId w:val="81"/>
+    <w:abstractNumId w:val="84"/>
   </w:num>
   <w:num w:numId="44" w16cid:durableId="108739520">
-    <w:abstractNumId w:val="104"/>
+    <w:abstractNumId w:val="107"/>
   </w:num>
   <w:num w:numId="45" w16cid:durableId="999042700">
-    <w:abstractNumId w:val="129"/>
+    <w:abstractNumId w:val="134"/>
   </w:num>
   <w:num w:numId="46" w16cid:durableId="426972100">
     <w:abstractNumId w:val="0"/>
@@ -29736,46 +31014,46 @@
     <w:abstractNumId w:val="6"/>
   </w:num>
   <w:num w:numId="48" w16cid:durableId="76249043">
-    <w:abstractNumId w:val="53"/>
+    <w:abstractNumId w:val="55"/>
   </w:num>
   <w:num w:numId="49" w16cid:durableId="1465780551">
     <w:abstractNumId w:val="14"/>
   </w:num>
   <w:num w:numId="50" w16cid:durableId="1450125752">
-    <w:abstractNumId w:val="46"/>
+    <w:abstractNumId w:val="48"/>
   </w:num>
   <w:num w:numId="51" w16cid:durableId="360008858">
-    <w:abstractNumId w:val="43"/>
+    <w:abstractNumId w:val="45"/>
   </w:num>
   <w:num w:numId="52" w16cid:durableId="1573739621">
-    <w:abstractNumId w:val="105"/>
+    <w:abstractNumId w:val="108"/>
   </w:num>
   <w:num w:numId="53" w16cid:durableId="1366902689">
     <w:abstractNumId w:val="3"/>
   </w:num>
   <w:num w:numId="54" w16cid:durableId="1704939266">
-    <w:abstractNumId w:val="87"/>
+    <w:abstractNumId w:val="90"/>
   </w:num>
   <w:num w:numId="55" w16cid:durableId="636182629">
-    <w:abstractNumId w:val="32"/>
+    <w:abstractNumId w:val="33"/>
   </w:num>
   <w:num w:numId="56" w16cid:durableId="818300800">
     <w:abstractNumId w:val="20"/>
   </w:num>
   <w:num w:numId="57" w16cid:durableId="1653413618">
-    <w:abstractNumId w:val="26"/>
+    <w:abstractNumId w:val="27"/>
   </w:num>
   <w:num w:numId="58" w16cid:durableId="373577614">
-    <w:abstractNumId w:val="109"/>
+    <w:abstractNumId w:val="112"/>
   </w:num>
   <w:num w:numId="59" w16cid:durableId="721055222">
-    <w:abstractNumId w:val="42"/>
+    <w:abstractNumId w:val="44"/>
   </w:num>
   <w:num w:numId="60" w16cid:durableId="1178347570">
-    <w:abstractNumId w:val="92"/>
+    <w:abstractNumId w:val="95"/>
   </w:num>
   <w:num w:numId="61" w16cid:durableId="315185146">
-    <w:abstractNumId w:val="112"/>
+    <w:abstractNumId w:val="115"/>
   </w:num>
   <w:num w:numId="62" w16cid:durableId="284507446">
     <w:abstractNumId w:val="4"/>
@@ -29784,205 +31062,220 @@
     <w:abstractNumId w:val="1"/>
   </w:num>
   <w:num w:numId="64" w16cid:durableId="1966428320">
-    <w:abstractNumId w:val="86"/>
+    <w:abstractNumId w:val="89"/>
   </w:num>
   <w:num w:numId="65" w16cid:durableId="1634097540">
-    <w:abstractNumId w:val="103"/>
+    <w:abstractNumId w:val="106"/>
   </w:num>
   <w:num w:numId="66" w16cid:durableId="672609562">
-    <w:abstractNumId w:val="107"/>
+    <w:abstractNumId w:val="110"/>
   </w:num>
   <w:num w:numId="67" w16cid:durableId="950280807">
     <w:abstractNumId w:val="17"/>
   </w:num>
   <w:num w:numId="68" w16cid:durableId="838157895">
-    <w:abstractNumId w:val="97"/>
+    <w:abstractNumId w:val="100"/>
   </w:num>
   <w:num w:numId="69" w16cid:durableId="985741747">
     <w:abstractNumId w:val="18"/>
   </w:num>
   <w:num w:numId="70" w16cid:durableId="245385542">
-    <w:abstractNumId w:val="65"/>
+    <w:abstractNumId w:val="68"/>
   </w:num>
   <w:num w:numId="71" w16cid:durableId="1987513815">
-    <w:abstractNumId w:val="61"/>
+    <w:abstractNumId w:val="64"/>
   </w:num>
   <w:num w:numId="72" w16cid:durableId="191965255">
-    <w:abstractNumId w:val="110"/>
+    <w:abstractNumId w:val="113"/>
   </w:num>
   <w:num w:numId="73" w16cid:durableId="1651980168">
     <w:abstractNumId w:val="10"/>
   </w:num>
   <w:num w:numId="74" w16cid:durableId="1230385440">
-    <w:abstractNumId w:val="94"/>
+    <w:abstractNumId w:val="97"/>
   </w:num>
   <w:num w:numId="75" w16cid:durableId="2010056488">
-    <w:abstractNumId w:val="62"/>
+    <w:abstractNumId w:val="65"/>
   </w:num>
   <w:num w:numId="76" w16cid:durableId="443430612">
-    <w:abstractNumId w:val="48"/>
+    <w:abstractNumId w:val="50"/>
   </w:num>
   <w:num w:numId="77" w16cid:durableId="1704213654">
     <w:abstractNumId w:val="23"/>
   </w:num>
   <w:num w:numId="78" w16cid:durableId="1383870580">
-    <w:abstractNumId w:val="28"/>
+    <w:abstractNumId w:val="29"/>
   </w:num>
   <w:num w:numId="79" w16cid:durableId="278024657">
-    <w:abstractNumId w:val="24"/>
+    <w:abstractNumId w:val="25"/>
   </w:num>
   <w:num w:numId="80" w16cid:durableId="1142968183">
     <w:abstractNumId w:val="5"/>
   </w:num>
   <w:num w:numId="81" w16cid:durableId="526530854">
-    <w:abstractNumId w:val="55"/>
+    <w:abstractNumId w:val="57"/>
   </w:num>
   <w:num w:numId="82" w16cid:durableId="1093088146">
+    <w:abstractNumId w:val="41"/>
+  </w:num>
+  <w:num w:numId="83" w16cid:durableId="1193109700">
+    <w:abstractNumId w:val="133"/>
+  </w:num>
+  <w:num w:numId="84" w16cid:durableId="1911427120">
+    <w:abstractNumId w:val="79"/>
+  </w:num>
+  <w:num w:numId="85" w16cid:durableId="836965811">
+    <w:abstractNumId w:val="47"/>
+  </w:num>
+  <w:num w:numId="86" w16cid:durableId="1793786591">
+    <w:abstractNumId w:val="104"/>
+  </w:num>
+  <w:num w:numId="87" w16cid:durableId="432483665">
+    <w:abstractNumId w:val="83"/>
+  </w:num>
+  <w:num w:numId="88" w16cid:durableId="533689191">
+    <w:abstractNumId w:val="34"/>
+  </w:num>
+  <w:num w:numId="89" w16cid:durableId="124272518">
+    <w:abstractNumId w:val="52"/>
+  </w:num>
+  <w:num w:numId="90" w16cid:durableId="1653948037">
+    <w:abstractNumId w:val="46"/>
+  </w:num>
+  <w:num w:numId="91" w16cid:durableId="1885363259">
+    <w:abstractNumId w:val="28"/>
+  </w:num>
+  <w:num w:numId="92" w16cid:durableId="224072330">
+    <w:abstractNumId w:val="98"/>
+  </w:num>
+  <w:num w:numId="93" w16cid:durableId="126246137">
+    <w:abstractNumId w:val="31"/>
+  </w:num>
+  <w:num w:numId="94" w16cid:durableId="1396732888">
+    <w:abstractNumId w:val="114"/>
+  </w:num>
+  <w:num w:numId="95" w16cid:durableId="1392197700">
+    <w:abstractNumId w:val="61"/>
+  </w:num>
+  <w:num w:numId="96" w16cid:durableId="1828128599">
+    <w:abstractNumId w:val="67"/>
+  </w:num>
+  <w:num w:numId="97" w16cid:durableId="1222715121">
     <w:abstractNumId w:val="39"/>
   </w:num>
-  <w:num w:numId="83" w16cid:durableId="1193109700">
-    <w:abstractNumId w:val="128"/>
-  </w:num>
-  <w:num w:numId="84" w16cid:durableId="1911427120">
-    <w:abstractNumId w:val="76"/>
-  </w:num>
-  <w:num w:numId="85" w16cid:durableId="836965811">
-    <w:abstractNumId w:val="45"/>
-  </w:num>
-  <w:num w:numId="86" w16cid:durableId="1793786591">
-    <w:abstractNumId w:val="101"/>
-  </w:num>
-  <w:num w:numId="87" w16cid:durableId="432483665">
-    <w:abstractNumId w:val="80"/>
-  </w:num>
-  <w:num w:numId="88" w16cid:durableId="533689191">
-    <w:abstractNumId w:val="33"/>
-  </w:num>
-  <w:num w:numId="89" w16cid:durableId="124272518">
-    <w:abstractNumId w:val="50"/>
-  </w:num>
-  <w:num w:numId="90" w16cid:durableId="1653948037">
-    <w:abstractNumId w:val="44"/>
-  </w:num>
-  <w:num w:numId="91" w16cid:durableId="1885363259">
-    <w:abstractNumId w:val="27"/>
-  </w:num>
-  <w:num w:numId="92" w16cid:durableId="224072330">
-    <w:abstractNumId w:val="95"/>
-  </w:num>
-  <w:num w:numId="93" w16cid:durableId="126246137">
-    <w:abstractNumId w:val="30"/>
-  </w:num>
-  <w:num w:numId="94" w16cid:durableId="1396732888">
-    <w:abstractNumId w:val="111"/>
-  </w:num>
-  <w:num w:numId="95" w16cid:durableId="1392197700">
-    <w:abstractNumId w:val="59"/>
-  </w:num>
-  <w:num w:numId="96" w16cid:durableId="1828128599">
-    <w:abstractNumId w:val="64"/>
-  </w:num>
-  <w:num w:numId="97" w16cid:durableId="1222715121">
-    <w:abstractNumId w:val="38"/>
-  </w:num>
   <w:num w:numId="98" w16cid:durableId="436095675">
-    <w:abstractNumId w:val="78"/>
+    <w:abstractNumId w:val="81"/>
   </w:num>
   <w:num w:numId="99" w16cid:durableId="1066759568">
-    <w:abstractNumId w:val="118"/>
+    <w:abstractNumId w:val="122"/>
   </w:num>
   <w:num w:numId="100" w16cid:durableId="656955666">
-    <w:abstractNumId w:val="84"/>
+    <w:abstractNumId w:val="87"/>
   </w:num>
   <w:num w:numId="101" w16cid:durableId="2039038612">
-    <w:abstractNumId w:val="91"/>
+    <w:abstractNumId w:val="94"/>
   </w:num>
   <w:num w:numId="102" w16cid:durableId="1376156560">
-    <w:abstractNumId w:val="99"/>
+    <w:abstractNumId w:val="102"/>
   </w:num>
   <w:num w:numId="103" w16cid:durableId="215245267">
-    <w:abstractNumId w:val="125"/>
+    <w:abstractNumId w:val="130"/>
   </w:num>
   <w:num w:numId="104" w16cid:durableId="831529574">
-    <w:abstractNumId w:val="40"/>
+    <w:abstractNumId w:val="42"/>
   </w:num>
   <w:num w:numId="105" w16cid:durableId="175849912">
     <w:abstractNumId w:val="13"/>
   </w:num>
   <w:num w:numId="106" w16cid:durableId="841432981">
-    <w:abstractNumId w:val="54"/>
+    <w:abstractNumId w:val="56"/>
   </w:num>
   <w:num w:numId="107" w16cid:durableId="899754594">
-    <w:abstractNumId w:val="29"/>
+    <w:abstractNumId w:val="30"/>
   </w:num>
   <w:num w:numId="108" w16cid:durableId="933636796">
-    <w:abstractNumId w:val="36"/>
+    <w:abstractNumId w:val="37"/>
   </w:num>
   <w:num w:numId="109" w16cid:durableId="909385135">
     <w:abstractNumId w:val="12"/>
   </w:num>
   <w:num w:numId="110" w16cid:durableId="2006547419">
-    <w:abstractNumId w:val="70"/>
+    <w:abstractNumId w:val="73"/>
   </w:num>
   <w:num w:numId="111" w16cid:durableId="1008869138">
-    <w:abstractNumId w:val="116"/>
+    <w:abstractNumId w:val="120"/>
   </w:num>
   <w:num w:numId="112" w16cid:durableId="1205144228">
-    <w:abstractNumId w:val="47"/>
+    <w:abstractNumId w:val="49"/>
   </w:num>
   <w:num w:numId="113" w16cid:durableId="653532463">
-    <w:abstractNumId w:val="71"/>
+    <w:abstractNumId w:val="74"/>
   </w:num>
   <w:num w:numId="114" w16cid:durableId="558637926">
-    <w:abstractNumId w:val="69"/>
+    <w:abstractNumId w:val="72"/>
   </w:num>
   <w:num w:numId="115" w16cid:durableId="711462858">
-    <w:abstractNumId w:val="113"/>
+    <w:abstractNumId w:val="116"/>
   </w:num>
   <w:num w:numId="116" w16cid:durableId="709261621">
     <w:abstractNumId w:val="9"/>
   </w:num>
   <w:num w:numId="117" w16cid:durableId="1129320570">
-    <w:abstractNumId w:val="79"/>
+    <w:abstractNumId w:val="82"/>
   </w:num>
   <w:num w:numId="118" w16cid:durableId="397171396">
-    <w:abstractNumId w:val="35"/>
+    <w:abstractNumId w:val="36"/>
   </w:num>
   <w:num w:numId="119" w16cid:durableId="973952216">
-    <w:abstractNumId w:val="60"/>
+    <w:abstractNumId w:val="62"/>
   </w:num>
   <w:num w:numId="120" w16cid:durableId="800266751">
-    <w:abstractNumId w:val="56"/>
+    <w:abstractNumId w:val="58"/>
   </w:num>
   <w:num w:numId="121" w16cid:durableId="1940479500">
-    <w:abstractNumId w:val="52"/>
+    <w:abstractNumId w:val="54"/>
   </w:num>
   <w:num w:numId="122" w16cid:durableId="820586075">
-    <w:abstractNumId w:val="66"/>
+    <w:abstractNumId w:val="69"/>
   </w:num>
   <w:num w:numId="123" w16cid:durableId="1094397167">
     <w:abstractNumId w:val="2"/>
   </w:num>
   <w:num w:numId="124" w16cid:durableId="2131893776">
-    <w:abstractNumId w:val="57"/>
+    <w:abstractNumId w:val="59"/>
   </w:num>
   <w:num w:numId="125" w16cid:durableId="124200531">
-    <w:abstractNumId w:val="126"/>
+    <w:abstractNumId w:val="131"/>
   </w:num>
   <w:num w:numId="126" w16cid:durableId="1139572489">
-    <w:abstractNumId w:val="68"/>
+    <w:abstractNumId w:val="71"/>
   </w:num>
   <w:num w:numId="127" w16cid:durableId="989746986">
-    <w:abstractNumId w:val="41"/>
+    <w:abstractNumId w:val="43"/>
   </w:num>
   <w:num w:numId="128" w16cid:durableId="286279811">
-    <w:abstractNumId w:val="93"/>
+    <w:abstractNumId w:val="96"/>
   </w:num>
   <w:num w:numId="129" w16cid:durableId="1894609326">
-    <w:abstractNumId w:val="117"/>
+    <w:abstractNumId w:val="121"/>
   </w:num>
   <w:num w:numId="130" w16cid:durableId="739598070">
-    <w:abstractNumId w:val="96"/>
+    <w:abstractNumId w:val="99"/>
+  </w:num>
+  <w:num w:numId="131" w16cid:durableId="2106226569">
+    <w:abstractNumId w:val="40"/>
+  </w:num>
+  <w:num w:numId="132" w16cid:durableId="2058818968">
+    <w:abstractNumId w:val="24"/>
+  </w:num>
+  <w:num w:numId="133" w16cid:durableId="1089304043">
+    <w:abstractNumId w:val="124"/>
+  </w:num>
+  <w:num w:numId="134" w16cid:durableId="1567108380">
+    <w:abstractNumId w:val="63"/>
+  </w:num>
+  <w:num w:numId="135" w16cid:durableId="105126542">
+    <w:abstractNumId w:val="118"/>
   </w:num>
   <w:numIdMacAtCleanup w:val="130"/>
 </w:numbering>
@@ -30589,6 +31882,7 @@
   <w:style w:type="character" w:default="1" w:styleId="Carpredefinitoparagrafo">
     <w:name w:val="Default Paragraph Font"/>
     <w:uiPriority w:val="1"/>
+    <w:semiHidden/>
     <w:unhideWhenUsed/>
   </w:style>
   <w:style w:type="table" w:default="1" w:styleId="Tabellanormale">

</xml_diff>